<commit_message>
Empaquetado 2do Envío Repositorio
</commit_message>
<xml_diff>
--- a/fuentes/CF15_124100_DU.docx
+++ b/fuentes/CF15_124100_DU.docx
@@ -201,7 +201,7 @@
               </wp:anchor>
             </w:drawing>
           </mc:Choice>
-          <mc:Fallback xmlns:a="http://schemas.openxmlformats.org/drawingml/2006/main" xmlns:adec="http://schemas.microsoft.com/office/drawing/2017/decorative" xmlns:pic="http://schemas.openxmlformats.org/drawingml/2006/picture" xmlns:a14="http://schemas.microsoft.com/office/drawing/2010/main" xmlns:oel="http://schemas.microsoft.com/office/2019/extlst">
+          <mc:Fallback xmlns:oel="http://schemas.microsoft.com/office/2019/extlst" xmlns:a14="http://schemas.microsoft.com/office/drawing/2010/main" xmlns:pic="http://schemas.openxmlformats.org/drawingml/2006/picture" xmlns:adec="http://schemas.microsoft.com/office/drawing/2017/decorative" xmlns:a="http://schemas.openxmlformats.org/drawingml/2006/main">
             <w:pict w14:anchorId="7213652C">
               <v:rect id="Rectángulo 3" style="position:absolute;margin-left:-55.7pt;margin-top:26.5pt;width:613.85pt;height:204pt;z-index:-251655168;visibility:visible;mso-wrap-style:square;mso-height-percent:0;mso-wrap-distance-left:9pt;mso-wrap-distance-top:0;mso-wrap-distance-right:9pt;mso-wrap-distance-bottom:0;mso-position-horizontal:absolute;mso-position-horizontal-relative:text;mso-position-vertical:absolute;mso-position-vertical-relative:text;mso-height-percent:0;mso-height-relative:margin;v-text-anchor:middle" alt="&quot;&quot;" o:spid="_x0000_s1026" fillcolor="#00314d" stroked="f" strokeweight="1pt" w14:anchorId="04BF2410" o:gfxdata="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"/>
             </w:pict>
@@ -569,7 +569,7 @@
           <w:r>
             <w:fldChar w:fldCharType="separate"/>
           </w:r>
-          <w:hyperlink w:anchor="_Toc178081051" w:history="1">
+          <w:hyperlink w:anchor="_Toc182994288" w:history="1">
             <w:r>
               <w:rPr>
                 <w:rStyle w:val="Hipervnculo"/>
@@ -596,7 +596,7 @@
                 <w:noProof/>
                 <w:webHidden/>
               </w:rPr>
-              <w:instrText xml:space="preserve"> PAGEREF _Toc178081051 \h </w:instrText>
+              <w:instrText xml:space="preserve"> PAGEREF _Toc182994288 \h </w:instrText>
             </w:r>
             <w:r>
               <w:rPr>
@@ -642,7 +642,7 @@
               <w14:ligatures w14:val="none"/>
             </w:rPr>
           </w:pPr>
-          <w:hyperlink w:anchor="_Toc178081052" w:history="1">
+          <w:hyperlink w:anchor="_Toc182994289" w:history="1">
             <w:r>
               <w:rPr>
                 <w:rStyle w:val="Hipervnculo"/>
@@ -687,7 +687,7 @@
                 <w:noProof/>
                 <w:webHidden/>
               </w:rPr>
-              <w:instrText xml:space="preserve"> PAGEREF _Toc178081052 \h </w:instrText>
+              <w:instrText xml:space="preserve"> PAGEREF _Toc182994289 \h </w:instrText>
             </w:r>
             <w:r>
               <w:rPr>
@@ -730,7 +730,7 @@
               <w14:ligatures w14:val="none"/>
             </w:rPr>
           </w:pPr>
-          <w:hyperlink w:anchor="_Toc178081053" w:history="1">
+          <w:hyperlink w:anchor="_Toc182994290" w:history="1">
             <w:r>
               <w:rPr>
                 <w:rStyle w:val="Hipervnculo"/>
@@ -775,7 +775,7 @@
                 <w:noProof/>
                 <w:webHidden/>
               </w:rPr>
-              <w:instrText xml:space="preserve"> PAGEREF _Toc178081053 \h </w:instrText>
+              <w:instrText xml:space="preserve"> PAGEREF _Toc182994290 \h </w:instrText>
             </w:r>
             <w:r>
               <w:rPr>
@@ -818,7 +818,7 @@
               <w14:ligatures w14:val="none"/>
             </w:rPr>
           </w:pPr>
-          <w:hyperlink w:anchor="_Toc178081054" w:history="1">
+          <w:hyperlink w:anchor="_Toc182994291" w:history="1">
             <w:r>
               <w:rPr>
                 <w:rStyle w:val="Hipervnculo"/>
@@ -863,7 +863,7 @@
                 <w:noProof/>
                 <w:webHidden/>
               </w:rPr>
-              <w:instrText xml:space="preserve"> PAGEREF _Toc178081054 \h </w:instrText>
+              <w:instrText xml:space="preserve"> PAGEREF _Toc182994291 \h </w:instrText>
             </w:r>
             <w:r>
               <w:rPr>
@@ -906,7 +906,7 @@
               <w14:ligatures w14:val="none"/>
             </w:rPr>
           </w:pPr>
-          <w:hyperlink w:anchor="_Toc178081055" w:history="1">
+          <w:hyperlink w:anchor="_Toc182994292" w:history="1">
             <w:r>
               <w:rPr>
                 <w:rStyle w:val="Hipervnculo"/>
@@ -951,7 +951,7 @@
                 <w:noProof/>
                 <w:webHidden/>
               </w:rPr>
-              <w:instrText xml:space="preserve"> PAGEREF _Toc178081055 \h </w:instrText>
+              <w:instrText xml:space="preserve"> PAGEREF _Toc182994292 \h </w:instrText>
             </w:r>
             <w:r>
               <w:rPr>
@@ -997,7 +997,7 @@
               <w14:ligatures w14:val="none"/>
             </w:rPr>
           </w:pPr>
-          <w:hyperlink w:anchor="_Toc178081056" w:history="1">
+          <w:hyperlink w:anchor="_Toc182994293" w:history="1">
             <w:r>
               <w:rPr>
                 <w:rStyle w:val="Hipervnculo"/>
@@ -1042,7 +1042,7 @@
                 <w:noProof/>
                 <w:webHidden/>
               </w:rPr>
-              <w:instrText xml:space="preserve"> PAGEREF _Toc178081056 \h </w:instrText>
+              <w:instrText xml:space="preserve"> PAGEREF _Toc182994293 \h </w:instrText>
             </w:r>
             <w:r>
               <w:rPr>
@@ -1062,7 +1062,7 @@
                 <w:noProof/>
                 <w:webHidden/>
               </w:rPr>
-              <w:t>7</w:t>
+              <w:t>6</w:t>
             </w:r>
             <w:r>
               <w:rPr>
@@ -1085,7 +1085,7 @@
               <w14:ligatures w14:val="none"/>
             </w:rPr>
           </w:pPr>
-          <w:hyperlink w:anchor="_Toc178081058" w:history="1">
+          <w:hyperlink w:anchor="_Toc182994295" w:history="1">
             <w:r>
               <w:rPr>
                 <w:rStyle w:val="Hipervnculo"/>
@@ -1130,7 +1130,7 @@
                 <w:noProof/>
                 <w:webHidden/>
               </w:rPr>
-              <w:instrText xml:space="preserve"> PAGEREF _Toc178081058 \h </w:instrText>
+              <w:instrText xml:space="preserve"> PAGEREF _Toc182994295 \h </w:instrText>
             </w:r>
             <w:r>
               <w:rPr>
@@ -1150,7 +1150,7 @@
                 <w:noProof/>
                 <w:webHidden/>
               </w:rPr>
-              <w:t>8</w:t>
+              <w:t>7</w:t>
             </w:r>
             <w:r>
               <w:rPr>
@@ -1173,7 +1173,7 @@
               <w14:ligatures w14:val="none"/>
             </w:rPr>
           </w:pPr>
-          <w:hyperlink w:anchor="_Toc178081059" w:history="1">
+          <w:hyperlink w:anchor="_Toc182994296" w:history="1">
             <w:r>
               <w:rPr>
                 <w:rStyle w:val="Hipervnculo"/>
@@ -1218,7 +1218,7 @@
                 <w:noProof/>
                 <w:webHidden/>
               </w:rPr>
-              <w:instrText xml:space="preserve"> PAGEREF _Toc178081059 \h </w:instrText>
+              <w:instrText xml:space="preserve"> PAGEREF _Toc182994296 \h </w:instrText>
             </w:r>
             <w:r>
               <w:rPr>
@@ -1261,7 +1261,7 @@
               <w14:ligatures w14:val="none"/>
             </w:rPr>
           </w:pPr>
-          <w:hyperlink w:anchor="_Toc178081060" w:history="1">
+          <w:hyperlink w:anchor="_Toc182994297" w:history="1">
             <w:r>
               <w:rPr>
                 <w:rStyle w:val="Hipervnculo"/>
@@ -1306,7 +1306,7 @@
                 <w:noProof/>
                 <w:webHidden/>
               </w:rPr>
-              <w:instrText xml:space="preserve"> PAGEREF _Toc178081060 \h </w:instrText>
+              <w:instrText xml:space="preserve"> PAGEREF _Toc182994297 \h </w:instrText>
             </w:r>
             <w:r>
               <w:rPr>
@@ -1349,7 +1349,7 @@
               <w14:ligatures w14:val="none"/>
             </w:rPr>
           </w:pPr>
-          <w:hyperlink w:anchor="_Toc178081061" w:history="1">
+          <w:hyperlink w:anchor="_Toc182994298" w:history="1">
             <w:r>
               <w:rPr>
                 <w:rStyle w:val="Hipervnculo"/>
@@ -1394,7 +1394,7 @@
                 <w:noProof/>
                 <w:webHidden/>
               </w:rPr>
-              <w:instrText xml:space="preserve"> PAGEREF _Toc178081061 \h </w:instrText>
+              <w:instrText xml:space="preserve"> PAGEREF _Toc182994298 \h </w:instrText>
             </w:r>
             <w:r>
               <w:rPr>
@@ -1437,7 +1437,7 @@
               <w14:ligatures w14:val="none"/>
             </w:rPr>
           </w:pPr>
-          <w:hyperlink w:anchor="_Toc178081062" w:history="1">
+          <w:hyperlink w:anchor="_Toc182994299" w:history="1">
             <w:r>
               <w:rPr>
                 <w:rStyle w:val="Hipervnculo"/>
@@ -1482,7 +1482,7 @@
                 <w:noProof/>
                 <w:webHidden/>
               </w:rPr>
-              <w:instrText xml:space="preserve"> PAGEREF _Toc178081062 \h </w:instrText>
+              <w:instrText xml:space="preserve"> PAGEREF _Toc182994299 \h </w:instrText>
             </w:r>
             <w:r>
               <w:rPr>
@@ -1525,7 +1525,7 @@
               <w14:ligatures w14:val="none"/>
             </w:rPr>
           </w:pPr>
-          <w:hyperlink w:anchor="_Toc178081063" w:history="1">
+          <w:hyperlink w:anchor="_Toc182994300" w:history="1">
             <w:r>
               <w:rPr>
                 <w:rStyle w:val="Hipervnculo"/>
@@ -1570,7 +1570,7 @@
                 <w:noProof/>
                 <w:webHidden/>
               </w:rPr>
-              <w:instrText xml:space="preserve"> PAGEREF _Toc178081063 \h </w:instrText>
+              <w:instrText xml:space="preserve"> PAGEREF _Toc182994300 \h </w:instrText>
             </w:r>
             <w:r>
               <w:rPr>
@@ -1613,7 +1613,7 @@
               <w14:ligatures w14:val="none"/>
             </w:rPr>
           </w:pPr>
-          <w:hyperlink w:anchor="_Toc178081064" w:history="1">
+          <w:hyperlink w:anchor="_Toc182994301" w:history="1">
             <w:r>
               <w:rPr>
                 <w:rStyle w:val="Hipervnculo"/>
@@ -1658,7 +1658,7 @@
                 <w:noProof/>
                 <w:webHidden/>
               </w:rPr>
-              <w:instrText xml:space="preserve"> PAGEREF _Toc178081064 \h </w:instrText>
+              <w:instrText xml:space="preserve"> PAGEREF _Toc182994301 \h </w:instrText>
             </w:r>
             <w:r>
               <w:rPr>
@@ -1701,7 +1701,7 @@
               <w14:ligatures w14:val="none"/>
             </w:rPr>
           </w:pPr>
-          <w:hyperlink w:anchor="_Toc178081065" w:history="1">
+          <w:hyperlink w:anchor="_Toc182994302" w:history="1">
             <w:r>
               <w:rPr>
                 <w:rStyle w:val="Hipervnculo"/>
@@ -1746,7 +1746,7 @@
                 <w:noProof/>
                 <w:webHidden/>
               </w:rPr>
-              <w:instrText xml:space="preserve"> PAGEREF _Toc178081065 \h </w:instrText>
+              <w:instrText xml:space="preserve"> PAGEREF _Toc182994302 \h </w:instrText>
             </w:r>
             <w:r>
               <w:rPr>
@@ -1789,7 +1789,7 @@
               <w14:ligatures w14:val="none"/>
             </w:rPr>
           </w:pPr>
-          <w:hyperlink w:anchor="_Toc178081066" w:history="1">
+          <w:hyperlink w:anchor="_Toc182994303" w:history="1">
             <w:r>
               <w:rPr>
                 <w:rStyle w:val="Hipervnculo"/>
@@ -1834,7 +1834,7 @@
                 <w:noProof/>
                 <w:webHidden/>
               </w:rPr>
-              <w:instrText xml:space="preserve"> PAGEREF _Toc178081066 \h </w:instrText>
+              <w:instrText xml:space="preserve"> PAGEREF _Toc182994303 \h </w:instrText>
             </w:r>
             <w:r>
               <w:rPr>
@@ -1880,7 +1880,7 @@
               <w14:ligatures w14:val="none"/>
             </w:rPr>
           </w:pPr>
-          <w:hyperlink w:anchor="_Toc178081067" w:history="1">
+          <w:hyperlink w:anchor="_Toc182994304" w:history="1">
             <w:r>
               <w:rPr>
                 <w:rStyle w:val="Hipervnculo"/>
@@ -1925,7 +1925,7 @@
                 <w:noProof/>
                 <w:webHidden/>
               </w:rPr>
-              <w:instrText xml:space="preserve"> PAGEREF _Toc178081067 \h </w:instrText>
+              <w:instrText xml:space="preserve"> PAGEREF _Toc182994304 \h </w:instrText>
             </w:r>
             <w:r>
               <w:rPr>
@@ -1968,7 +1968,7 @@
               <w14:ligatures w14:val="none"/>
             </w:rPr>
           </w:pPr>
-          <w:hyperlink w:anchor="_Toc178081069" w:history="1">
+          <w:hyperlink w:anchor="_Toc182994306" w:history="1">
             <w:r>
               <w:rPr>
                 <w:rStyle w:val="Hipervnculo"/>
@@ -2013,7 +2013,7 @@
                 <w:noProof/>
                 <w:webHidden/>
               </w:rPr>
-              <w:instrText xml:space="preserve"> PAGEREF _Toc178081069 \h </w:instrText>
+              <w:instrText xml:space="preserve"> PAGEREF _Toc182994306 \h </w:instrText>
             </w:r>
             <w:r>
               <w:rPr>
@@ -2056,7 +2056,7 @@
               <w14:ligatures w14:val="none"/>
             </w:rPr>
           </w:pPr>
-          <w:hyperlink w:anchor="_Toc178081070" w:history="1">
+          <w:hyperlink w:anchor="_Toc182994307" w:history="1">
             <w:r>
               <w:rPr>
                 <w:rStyle w:val="Hipervnculo"/>
@@ -2101,7 +2101,7 @@
                 <w:noProof/>
                 <w:webHidden/>
               </w:rPr>
-              <w:instrText xml:space="preserve"> PAGEREF _Toc178081070 \h </w:instrText>
+              <w:instrText xml:space="preserve"> PAGEREF _Toc182994307 \h </w:instrText>
             </w:r>
             <w:r>
               <w:rPr>
@@ -2144,7 +2144,7 @@
               <w14:ligatures w14:val="none"/>
             </w:rPr>
           </w:pPr>
-          <w:hyperlink w:anchor="_Toc178081071" w:history="1">
+          <w:hyperlink w:anchor="_Toc182994308" w:history="1">
             <w:r>
               <w:rPr>
                 <w:rStyle w:val="Hipervnculo"/>
@@ -2189,7 +2189,7 @@
                 <w:noProof/>
                 <w:webHidden/>
               </w:rPr>
-              <w:instrText xml:space="preserve"> PAGEREF _Toc178081071 \h </w:instrText>
+              <w:instrText xml:space="preserve"> PAGEREF _Toc182994308 \h </w:instrText>
             </w:r>
             <w:r>
               <w:rPr>
@@ -2232,7 +2232,7 @@
               <w14:ligatures w14:val="none"/>
             </w:rPr>
           </w:pPr>
-          <w:hyperlink w:anchor="_Toc178081072" w:history="1">
+          <w:hyperlink w:anchor="_Toc182994309" w:history="1">
             <w:r>
               <w:rPr>
                 <w:rStyle w:val="Hipervnculo"/>
@@ -2277,7 +2277,7 @@
                 <w:noProof/>
                 <w:webHidden/>
               </w:rPr>
-              <w:instrText xml:space="preserve"> PAGEREF _Toc178081072 \h </w:instrText>
+              <w:instrText xml:space="preserve"> PAGEREF _Toc182994309 \h </w:instrText>
             </w:r>
             <w:r>
               <w:rPr>
@@ -2323,7 +2323,7 @@
               <w14:ligatures w14:val="none"/>
             </w:rPr>
           </w:pPr>
-          <w:hyperlink w:anchor="_Toc178081073" w:history="1">
+          <w:hyperlink w:anchor="_Toc182994310" w:history="1">
             <w:r>
               <w:rPr>
                 <w:rStyle w:val="Hipervnculo"/>
@@ -2377,7 +2377,7 @@
                 <w:noProof/>
                 <w:webHidden/>
               </w:rPr>
-              <w:instrText xml:space="preserve"> PAGEREF _Toc178081073 \h </w:instrText>
+              <w:instrText xml:space="preserve"> PAGEREF _Toc182994310 \h </w:instrText>
             </w:r>
             <w:r>
               <w:rPr>
@@ -2420,7 +2420,7 @@
               <w14:ligatures w14:val="none"/>
             </w:rPr>
           </w:pPr>
-          <w:hyperlink w:anchor="_Toc178081075" w:history="1">
+          <w:hyperlink w:anchor="_Toc182994312" w:history="1">
             <w:r>
               <w:rPr>
                 <w:rStyle w:val="Hipervnculo"/>
@@ -2474,7 +2474,7 @@
                 <w:noProof/>
                 <w:webHidden/>
               </w:rPr>
-              <w:instrText xml:space="preserve"> PAGEREF _Toc178081075 \h </w:instrText>
+              <w:instrText xml:space="preserve"> PAGEREF _Toc182994312 \h </w:instrText>
             </w:r>
             <w:r>
               <w:rPr>
@@ -2517,7 +2517,7 @@
               <w14:ligatures w14:val="none"/>
             </w:rPr>
           </w:pPr>
-          <w:hyperlink w:anchor="_Toc178081076" w:history="1">
+          <w:hyperlink w:anchor="_Toc182994313" w:history="1">
             <w:r>
               <w:rPr>
                 <w:rStyle w:val="Hipervnculo"/>
@@ -2562,7 +2562,7 @@
                 <w:noProof/>
                 <w:webHidden/>
               </w:rPr>
-              <w:instrText xml:space="preserve"> PAGEREF _Toc178081076 \h </w:instrText>
+              <w:instrText xml:space="preserve"> PAGEREF _Toc182994313 \h </w:instrText>
             </w:r>
             <w:r>
               <w:rPr>
@@ -2605,7 +2605,7 @@
               <w14:ligatures w14:val="none"/>
             </w:rPr>
           </w:pPr>
-          <w:hyperlink w:anchor="_Toc178081077" w:history="1">
+          <w:hyperlink w:anchor="_Toc182994314" w:history="1">
             <w:r>
               <w:rPr>
                 <w:rStyle w:val="Hipervnculo"/>
@@ -2650,7 +2650,7 @@
                 <w:noProof/>
                 <w:webHidden/>
               </w:rPr>
-              <w:instrText xml:space="preserve"> PAGEREF _Toc178081077 \h </w:instrText>
+              <w:instrText xml:space="preserve"> PAGEREF _Toc182994314 \h </w:instrText>
             </w:r>
             <w:r>
               <w:rPr>
@@ -2693,7 +2693,7 @@
               <w14:ligatures w14:val="none"/>
             </w:rPr>
           </w:pPr>
-          <w:hyperlink w:anchor="_Toc178081078" w:history="1">
+          <w:hyperlink w:anchor="_Toc182994315" w:history="1">
             <w:r>
               <w:rPr>
                 <w:rStyle w:val="Hipervnculo"/>
@@ -2738,7 +2738,7 @@
                 <w:noProof/>
                 <w:webHidden/>
               </w:rPr>
-              <w:instrText xml:space="preserve"> PAGEREF _Toc178081078 \h </w:instrText>
+              <w:instrText xml:space="preserve"> PAGEREF _Toc182994315 \h </w:instrText>
             </w:r>
             <w:r>
               <w:rPr>
@@ -2781,7 +2781,7 @@
               <w14:ligatures w14:val="none"/>
             </w:rPr>
           </w:pPr>
-          <w:hyperlink w:anchor="_Toc178081079" w:history="1">
+          <w:hyperlink w:anchor="_Toc182994316" w:history="1">
             <w:r>
               <w:rPr>
                 <w:rStyle w:val="Hipervnculo"/>
@@ -2826,7 +2826,7 @@
                 <w:noProof/>
                 <w:webHidden/>
               </w:rPr>
-              <w:instrText xml:space="preserve"> PAGEREF _Toc178081079 \h </w:instrText>
+              <w:instrText xml:space="preserve"> PAGEREF _Toc182994316 \h </w:instrText>
             </w:r>
             <w:r>
               <w:rPr>
@@ -2872,7 +2872,7 @@
               <w14:ligatures w14:val="none"/>
             </w:rPr>
           </w:pPr>
-          <w:hyperlink w:anchor="_Toc178081080" w:history="1">
+          <w:hyperlink w:anchor="_Toc182994317" w:history="1">
             <w:r>
               <w:rPr>
                 <w:rStyle w:val="Hipervnculo"/>
@@ -2917,7 +2917,7 @@
                 <w:noProof/>
                 <w:webHidden/>
               </w:rPr>
-              <w:instrText xml:space="preserve"> PAGEREF _Toc178081080 \h </w:instrText>
+              <w:instrText xml:space="preserve"> PAGEREF _Toc182994317 \h </w:instrText>
             </w:r>
             <w:r>
               <w:rPr>
@@ -2960,7 +2960,7 @@
               <w14:ligatures w14:val="none"/>
             </w:rPr>
           </w:pPr>
-          <w:hyperlink w:anchor="_Toc178081081" w:history="1">
+          <w:hyperlink w:anchor="_Toc182994318" w:history="1">
             <w:r>
               <w:rPr>
                 <w:rStyle w:val="Hipervnculo"/>
@@ -2987,7 +2987,7 @@
                 <w:noProof/>
                 <w:webHidden/>
               </w:rPr>
-              <w:instrText xml:space="preserve"> PAGEREF _Toc178081081 \h </w:instrText>
+              <w:instrText xml:space="preserve"> PAGEREF _Toc182994318 \h </w:instrText>
             </w:r>
             <w:r>
               <w:rPr>
@@ -3030,7 +3030,7 @@
               <w14:ligatures w14:val="none"/>
             </w:rPr>
           </w:pPr>
-          <w:hyperlink w:anchor="_Toc178081082" w:history="1">
+          <w:hyperlink w:anchor="_Toc182994319" w:history="1">
             <w:r>
               <w:rPr>
                 <w:rStyle w:val="Hipervnculo"/>
@@ -3057,7 +3057,7 @@
                 <w:noProof/>
                 <w:webHidden/>
               </w:rPr>
-              <w:instrText xml:space="preserve"> PAGEREF _Toc178081082 \h </w:instrText>
+              <w:instrText xml:space="preserve"> PAGEREF _Toc182994319 \h </w:instrText>
             </w:r>
             <w:r>
               <w:rPr>
@@ -3100,7 +3100,7 @@
               <w14:ligatures w14:val="none"/>
             </w:rPr>
           </w:pPr>
-          <w:hyperlink w:anchor="_Toc178081083" w:history="1">
+          <w:hyperlink w:anchor="_Toc182994320" w:history="1">
             <w:r>
               <w:rPr>
                 <w:rStyle w:val="Hipervnculo"/>
@@ -3127,7 +3127,7 @@
                 <w:noProof/>
                 <w:webHidden/>
               </w:rPr>
-              <w:instrText xml:space="preserve"> PAGEREF _Toc178081083 \h </w:instrText>
+              <w:instrText xml:space="preserve"> PAGEREF _Toc182994320 \h </w:instrText>
             </w:r>
             <w:r>
               <w:rPr>
@@ -3170,7 +3170,7 @@
               <w14:ligatures w14:val="none"/>
             </w:rPr>
           </w:pPr>
-          <w:hyperlink w:anchor="_Toc178081084" w:history="1">
+          <w:hyperlink w:anchor="_Toc182994321" w:history="1">
             <w:r>
               <w:rPr>
                 <w:rStyle w:val="Hipervnculo"/>
@@ -3197,7 +3197,7 @@
                 <w:noProof/>
                 <w:webHidden/>
               </w:rPr>
-              <w:instrText xml:space="preserve"> PAGEREF _Toc178081084 \h </w:instrText>
+              <w:instrText xml:space="preserve"> PAGEREF _Toc182994321 \h </w:instrText>
             </w:r>
             <w:r>
               <w:rPr>
@@ -3275,7 +3275,7 @@
         </w:numPr>
         <w:ind w:left="360"/>
       </w:pPr>
-      <w:bookmarkStart w:id="0" w:name="_Toc178081051"/>
+      <w:bookmarkStart w:id="0" w:name="_Toc182994288"/>
       <w:r>
         <w:lastRenderedPageBreak/>
         <w:t>Introducción</w:t>
@@ -3424,11 +3424,38 @@
           </w:tcPr>
           <w:p>
             <w:r>
-              <w:t xml:space="preserve">La analítica web es un proceso fundamental en el ámbito digital, ya que permite la medición, el análisis y la presentación de datos que monitorean las actividades que una empresa realiza en medios online. Su objetivo principal es mejorar las estrategias y aumentar la efectividad de los planes de marketing y comunicación digital. A través de una serie de mediciones, es posible conocer el movimiento de ciertos indicadores clave que reflejan la efectividad de las campañas </w:t>
+              <w:t xml:space="preserve">En este componente se abordará el tema de la analítica </w:t>
+            </w:r>
+            <w:r>
+              <w:rPr>
+                <w:rStyle w:val="Extranjerismo"/>
+              </w:rPr>
+              <w:t>web</w:t>
+            </w:r>
+            <w:r>
+              <w:t xml:space="preserve">, sus tendencias y los tipos de métricas más útiles en los medios digitales, es importante realizar una serie de mediciones que permitan conocer el movimiento de algunos de los indicadores de efectividad de las campañas publicitarias.  La analítica web es la medición, análisis y presentación de datos de monitorización a las actividades que una empresa realiza en medios online. el objetivo de la analítica </w:t>
+            </w:r>
+            <w:r>
+              <w:rPr>
+                <w:rStyle w:val="Extranjerismo"/>
+              </w:rPr>
+              <w:t>web</w:t>
+            </w:r>
+            <w:r>
+              <w:t xml:space="preserve">, es el </w:t>
             </w:r>
             <w:r>
               <w:lastRenderedPageBreak/>
-              <w:t>publicitarias. Este componente formativo se centrará en las tendencias de la analítica web y las métricas más útiles en los medios digitales. Además, se analizarán los distintos tipos de datos y estadísticas que ofrecen algunas plataformas, destacando su relevancia en la efectividad de las actividades comerciales y promocionales que las empresas implementan. La analítica web se convierte, por tanto, en una herramienta crucial para optimizar el rendimiento y los resultados en el entorno digital.</w:t>
+              <w:t xml:space="preserve">mejoramiento de las estrategias y la mayor efectividad de los planes de </w:t>
+            </w:r>
+            <w:r>
+              <w:rPr>
+                <w:rStyle w:val="Extranjerismo"/>
+              </w:rPr>
+              <w:t>marketing</w:t>
+            </w:r>
+            <w:r>
+              <w:t xml:space="preserve"> y comunicación digital, llevados a cabo por la empresa en este componente, se presentarán las diferentes clases de datos y estadísticas que ofrecen algunas plataformas y su importancia en la efectividad de las actividades comerciales y promocionales que realicen las empresas. Comencemos.</w:t>
             </w:r>
           </w:p>
         </w:tc>
@@ -3456,7 +3483,7 @@
       <w:pPr>
         <w:pStyle w:val="Ttulo1"/>
       </w:pPr>
-      <w:bookmarkStart w:id="1" w:name="_Toc178081052"/>
+      <w:bookmarkStart w:id="1" w:name="_Toc182994289"/>
       <w:r>
         <w:lastRenderedPageBreak/>
         <w:t>Analítica web</w:t>
@@ -3480,7 +3507,7 @@
       <w:pPr>
         <w:pStyle w:val="Ttulo2"/>
       </w:pPr>
-      <w:bookmarkStart w:id="2" w:name="_Toc178081053"/>
+      <w:bookmarkStart w:id="2" w:name="_Toc182994290"/>
       <w:r>
         <w:t>¿Qué es la analítica web?</w:t>
       </w:r>
@@ -3684,11 +3711,52 @@
           </w:tcPr>
           <w:p>
             <w:r>
-              <w:t xml:space="preserve">La analítica web es la medición, análisis y presentación de datos que monitorean las actividades que una empresa realiza en medios online, con el fin de mejorar las estrategias y aumentar la efectividad de los planes de marketing y comunicación digital. Esta disciplina ha derivado de otras áreas clave en el desarrollo de técnicas de mercadeo que buscan analizar el comportamiento de los clientes, tanto reales como potenciales. Desde el inicio de las actividades comerciales y la entrada de nuevos competidores al mercado, las empresas han invertido grandes recursos económicos y humanos para conocer en detalle el comportamiento de los </w:t>
+              <w:t xml:space="preserve">La analítica </w:t>
+            </w:r>
+            <w:r>
+              <w:rPr>
+                <w:rStyle w:val="Extranjerismo"/>
+              </w:rPr>
+              <w:t>web</w:t>
+            </w:r>
+            <w:r>
+              <w:t xml:space="preserve"> es la medición, análisis y presentación de datos de monitorización </w:t>
+            </w:r>
+            <w:r>
+              <w:t>a las</w:t>
+            </w:r>
+            <w:r>
+              <w:t xml:space="preserve"> actividades que una empresa realiza en medios online, con el fin de realizar acciones de mejoramiento de las estrategias y con ello, generar mayor efectividad de los planes de </w:t>
+            </w:r>
+            <w:r>
+              <w:rPr>
+                <w:rStyle w:val="Extranjerismo"/>
+              </w:rPr>
+              <w:t>marketing</w:t>
+            </w:r>
+            <w:r>
+              <w:t xml:space="preserve"> y</w:t>
+            </w:r>
+            <w:r>
+              <w:t xml:space="preserve"> comunicación digital llevados a cabo por la empresa para dar cumplimiento a los objetivos.  La analítica </w:t>
+            </w:r>
+            <w:r>
+              <w:rPr>
+                <w:rStyle w:val="Extranjerismo"/>
+              </w:rPr>
+              <w:t>web</w:t>
+            </w:r>
+            <w:r>
+              <w:t xml:space="preserve"> es una disciplina derivada de otras que han sido y siguen siendo importantes en el desarrollo de nuevas técnicas para el análisis del comportamiento de los clientes reales y potenciales.  Desde el inicio de las actividades comerciales y la posibilidad de ingreso </w:t>
             </w:r>
             <w:r>
               <w:lastRenderedPageBreak/>
-              <w:t>compradores, con el objetivo de desarrollar estrategias más efectivas que incrementen las ventas. Los sistemas de información de mercados (SIM) han sido fundamentales en el análisis de compras en puntos de venta, mientras que el CRM fue uno de los primeros intentos de generar estrategias basadas en la información sistematizada de los clientes para comunicarse con clientes potenciales y actuales. La analítica web se aproxima a ese objetivo, permitiendo a las empresas comprender mejor el comportamiento del mercado en relación con sus productos o servicios, particularmente en los medios digitales. Esto facilita la creación de estrategias de comunicación, promoción y ventas más efectivas.</w:t>
+              <w:t xml:space="preserve">de cualquier competidor al mercado, las empresas han destinado grandes esfuerzos y humanos para conocer en detalle el comportamiento de los compradores para el desarrollo de estrategias más efectivas que permitan un incremento significativo en las ventas.   Los sistemas de información del mercado SIM han ocupado un lugar de privilegio en el análisis de compra en puntos de ventas y de todo tipo.  El CRM por su parte, fue un primer intento por generar estrategias que utilizan la información de los clientes, a través de herramientas sistematizadas para generar comunicación hacia clientes potenciales y reales. </w:t>
+            </w:r>
+          </w:p>
+          <w:p>
+            <w:r>
+              <w:t>La analítica, parece acercarse de forma importante a ese objetivo de conocer el comportamiento del mercado en relación con un producto o servicio y en particular con los medios digitales de una marca o empresa, permitiendo llegar con comunicación y estrategias de promoción y ventas más contundentes.</w:t>
             </w:r>
           </w:p>
         </w:tc>
@@ -3703,7 +3771,7 @@
       <w:pPr>
         <w:pStyle w:val="Ttulo2"/>
       </w:pPr>
-      <w:bookmarkStart w:id="3" w:name="_Toc178081054"/>
+      <w:bookmarkStart w:id="3" w:name="_Toc182994291"/>
       <w:r>
         <w:t>Tendencias de la analítica web</w:t>
       </w:r>
@@ -3805,7 +3873,14 @@
         <w:rPr>
           <w:lang w:val="es-419" w:eastAsia="es-CO"/>
         </w:rPr>
-        <w:t xml:space="preserve">), al igual que los sitios web y las plataformas </w:t>
+        <w:t xml:space="preserve">), al </w:t>
+      </w:r>
+      <w:r>
+        <w:rPr>
+          <w:lang w:val="es-419" w:eastAsia="es-CO"/>
+        </w:rPr>
+        <w:lastRenderedPageBreak/>
+        <w:t xml:space="preserve">igual que los sitios web y las plataformas </w:t>
       </w:r>
       <w:r>
         <w:rPr>
@@ -3818,7 +3893,19 @@
         <w:rPr>
           <w:lang w:val="es-419" w:eastAsia="es-CO"/>
         </w:rPr>
-        <w:t>, genera una gran cantidad de información y datos que, al ser organizados y analizados permiten la toma de decisiones de forma oportuna y adecuada.</w:t>
+        <w:t>, genera una gran cantidad de información y datos que, al ser organizados y analizados</w:t>
+      </w:r>
+      <w:r>
+        <w:rPr>
+          <w:lang w:val="es-419" w:eastAsia="es-CO"/>
+        </w:rPr>
+        <w:t>,</w:t>
+      </w:r>
+      <w:r>
+        <w:rPr>
+          <w:lang w:val="es-419" w:eastAsia="es-CO"/>
+        </w:rPr>
+        <w:t xml:space="preserve"> permiten la toma de decisiones de forma oportuna y adecuada.</w:t>
       </w:r>
     </w:p>
     <w:p>
@@ -3837,7 +3924,6 @@
           <w:bCs/>
           <w:lang w:val="es-419" w:eastAsia="es-CO"/>
         </w:rPr>
-        <w:lastRenderedPageBreak/>
         <w:t>Big data</w:t>
       </w:r>
     </w:p>
@@ -3871,7 +3957,7 @@
       <w:pPr>
         <w:pStyle w:val="Ttulo2"/>
       </w:pPr>
-      <w:bookmarkStart w:id="4" w:name="_Toc178081055"/>
+      <w:bookmarkStart w:id="4" w:name="_Toc182994292"/>
       <w:r>
         <w:t>Métricas en la analítica web</w:t>
       </w:r>
@@ -3882,32 +3968,28 @@
         <w:t>La analítica web tiene como finalidad la recopilación y estudio de cifras relacionadas con la actividad de los medios y estrategias que la empresa realiza en la web para la toma de decisiones. Sin embargo, estas cifras dependen de los contenidos, el modelo de negocio y el mercado al cual va dirigido; esto quiere decir que hay empresas que deben mover números muy altos de interacciones para lograr sus objetivos, mientras otras deben generar interacción con una cantidad limitada de potenciales clientes para generar un ROI representativo.</w:t>
       </w:r>
     </w:p>
-    <w:p/>
-    <w:p/>
-    <w:p/>
-    <w:p/>
-    <w:p/>
-    <w:p/>
-    <w:p/>
     <w:p>
       <w:pPr>
         <w:pStyle w:val="Ttulo1"/>
       </w:pPr>
-      <w:bookmarkStart w:id="5" w:name="_Toc178081056"/>
+      <w:bookmarkStart w:id="5" w:name="_Toc182994293"/>
+      <w:r>
+        <w:t>Métricas en Facebook</w:t>
+      </w:r>
+      <w:bookmarkEnd w:id="5"/>
+    </w:p>
+    <w:p>
+      <w:r>
+        <w:t>Siendo la red social con el mayor número de usuarios a nivel mundial, Facebook es una plataforma por excelencia para el desarrollo de estrategias de marketing viral.</w:t>
+      </w:r>
+    </w:p>
+    <w:p>
+      <w:r>
+        <w:t xml:space="preserve">Los diferentes servicios de pago y gratuitos que ofrece permiten que las empresas realicen diferentes tipos de actividades comerciales y promocionales que </w:t>
+      </w:r>
       <w:r>
         <w:lastRenderedPageBreak/>
-        <w:t>Métricas en Facebook</w:t>
-      </w:r>
-      <w:bookmarkEnd w:id="5"/>
-    </w:p>
-    <w:p>
-      <w:r>
-        <w:t>Siendo la red social con el mayor número de usuarios a nivel mundial, Facebook es una plataforma por excelencia para el desarrollo de estrategias de marketing viral.</w:t>
-      </w:r>
-    </w:p>
-    <w:p>
-      <w:r>
-        <w:t>Los diferentes servicios de pago y gratuitos que ofrece permiten que las empresas realicen diferentes tipos de actividades comerciales y promocionales que pueden medir con datos estadísticos puntuales, los cuales se pueden monitorizar semanalmente.</w:t>
+        <w:t>pueden medir con datos estadísticos puntuales, los cuales se pueden monitorizar semanalmente.</w:t>
       </w:r>
     </w:p>
     <w:p>
@@ -4075,28 +4157,33 @@
         </w:rPr>
       </w:pPr>
       <w:bookmarkStart w:id="6" w:name="_Toc178081057"/>
+      <w:bookmarkStart w:id="7" w:name="_Toc182994294"/>
       <w:bookmarkEnd w:id="6"/>
+      <w:bookmarkEnd w:id="7"/>
     </w:p>
     <w:p>
       <w:pPr>
         <w:pStyle w:val="Ttulo2"/>
       </w:pPr>
-      <w:bookmarkStart w:id="7" w:name="_Toc178081058"/>
+      <w:bookmarkStart w:id="8" w:name="_Toc182994295"/>
       <w:r>
         <w:t>Resumen</w:t>
       </w:r>
-      <w:bookmarkEnd w:id="7"/>
+      <w:bookmarkEnd w:id="8"/>
     </w:p>
     <w:p>
       <w:r>
         <w:t>Presenta datos generales de la actividad de la página, en un periodo de 7 o 28 días o de los últimos dos días.</w:t>
       </w:r>
     </w:p>
+    <w:p/>
+    <w:p/>
     <w:p>
       <w:pPr>
         <w:pStyle w:val="Figura"/>
       </w:pPr>
       <w:r>
+        <w:lastRenderedPageBreak/>
         <w:t>Estadística resumen</w:t>
       </w:r>
     </w:p>
@@ -4109,9 +4196,9 @@
           <w:noProof/>
         </w:rPr>
         <w:drawing>
-          <wp:inline distT="0" distB="0" distL="0" distR="0" wp14:anchorId="6BDF776A" wp14:editId="05B48AA8">
-            <wp:extent cx="5006573" cy="5800298"/>
-            <wp:effectExtent l="0" t="0" r="3810" b="0"/>
+          <wp:inline distT="0" distB="0" distL="0" distR="0" wp14:anchorId="6BDF776A" wp14:editId="3A6AAD4E">
+            <wp:extent cx="4640373" cy="5376041"/>
+            <wp:effectExtent l="0" t="0" r="8255" b="0"/>
             <wp:docPr id="36" name="Imagen 36" descr="Imagen de una captura de pantalla donde se presentan de manera gráfica y numérica varias interacciones con el público."/>
             <wp:cNvGraphicFramePr>
               <a:graphicFrameLocks xmlns:a="http://schemas.openxmlformats.org/drawingml/2006/main" noChangeAspect="1"/>
@@ -4141,7 +4228,7 @@
                   <pic:spPr bwMode="auto">
                     <a:xfrm>
                       <a:off x="0" y="0"/>
-                      <a:ext cx="5018013" cy="5813551"/>
+                      <a:ext cx="4654262" cy="5392132"/>
                     </a:xfrm>
                     <a:prstGeom prst="rect">
                       <a:avLst/>
@@ -4155,10 +4242,19 @@
         </w:drawing>
       </w:r>
     </w:p>
-    <w:p/>
-    <w:p>
-      <w:r>
-        <w:lastRenderedPageBreak/>
+    <w:p>
+      <w:pPr>
+        <w:tabs>
+          <w:tab w:val="left" w:pos="2582"/>
+        </w:tabs>
+        <w:jc w:val="center"/>
+      </w:pPr>
+      <w:r>
+        <w:t>Fuente: Facebook</w:t>
+      </w:r>
+    </w:p>
+    <w:p>
+      <w:r>
         <w:t>Entre ellos se encuentran:</w:t>
       </w:r>
     </w:p>
@@ -4203,6 +4299,7 @@
           <w:b/>
           <w:bCs/>
         </w:rPr>
+        <w:lastRenderedPageBreak/>
         <w:t>Vistas previas a la página:</w:t>
       </w:r>
       <w:r>
@@ -4368,7 +4465,6 @@
           <w:b/>
           <w:bCs/>
         </w:rPr>
-        <w:lastRenderedPageBreak/>
         <w:t>Videos:</w:t>
       </w:r>
       <w:r>
@@ -4387,6 +4483,7 @@
           <w:b/>
           <w:bCs/>
         </w:rPr>
+        <w:lastRenderedPageBreak/>
         <w:t>Seguidores de la página:</w:t>
       </w:r>
       <w:r>
@@ -4456,17 +4553,20 @@
       <w:pPr>
         <w:pStyle w:val="Ttulo2"/>
       </w:pPr>
-      <w:bookmarkStart w:id="8" w:name="_Toc178081059"/>
+      <w:bookmarkStart w:id="9" w:name="_Toc182994296"/>
       <w:r>
         <w:t>Seguidores</w:t>
       </w:r>
-      <w:bookmarkEnd w:id="8"/>
+      <w:bookmarkEnd w:id="9"/>
     </w:p>
     <w:p>
       <w:r>
         <w:t>Muestra de forma más detallada y para un periodo seleccionado, el total de seguidores de la página, los seguidores pagos y orgánicos y el origen de seguimiento de la página: computador, la página misma, por búsqueda o por aplicación. Dando clic en cada ítem, se muestran las estadísticas detalladas y datos promediados.</w:t>
       </w:r>
     </w:p>
+    <w:p/>
+    <w:p/>
+    <w:p/>
     <w:p/>
     <w:p/>
     <w:p>
@@ -4533,7 +4633,14 @@
         </w:drawing>
       </w:r>
     </w:p>
-    <w:p/>
+    <w:p>
+      <w:pPr>
+        <w:jc w:val="center"/>
+      </w:pPr>
+      <w:r>
+        <w:t>Fuente: Facebook</w:t>
+      </w:r>
+    </w:p>
     <w:p>
       <w:r>
         <w:lastRenderedPageBreak/>
@@ -4561,14 +4668,7 @@
           <w:b/>
           <w:bCs/>
         </w:rPr>
-        <w:t xml:space="preserve"> </w:t>
-      </w:r>
-      <w:r>
-        <w:rPr>
-          <w:b/>
-          <w:bCs/>
-        </w:rPr>
-        <w:t>de seguidores</w:t>
+        <w:t xml:space="preserve"> de seguidores</w:t>
       </w:r>
     </w:p>
     <w:p>
@@ -4613,18 +4713,24 @@
     </w:p>
     <w:p>
       <w:r>
-        <w:t>Indica el número de veces que se comenzó a seguir la página diferenciando el origen de seguimiento; si fue desde un computador, desde la propia página, a través de una búsqueda, desde una aplicación u otro.</w:t>
+        <w:t>Indica el número de veces que se comenzó a seguir la página</w:t>
+      </w:r>
+      <w:r>
+        <w:t>,</w:t>
+      </w:r>
+      <w:r>
+        <w:t xml:space="preserve"> diferenciando el origen de seguimiento; si fue desde un computador, desde la propia página, a través de una búsqueda, desde una aplicación u otro.</w:t>
       </w:r>
     </w:p>
     <w:p>
       <w:pPr>
         <w:pStyle w:val="Ttulo2"/>
       </w:pPr>
-      <w:bookmarkStart w:id="9" w:name="_Toc178081060"/>
+      <w:bookmarkStart w:id="10" w:name="_Toc182994297"/>
       <w:r>
         <w:t>Centro de anuncios</w:t>
       </w:r>
-      <w:bookmarkEnd w:id="9"/>
+      <w:bookmarkEnd w:id="10"/>
     </w:p>
     <w:p>
       <w:r>
@@ -4699,7 +4805,31 @@
       </w:r>
     </w:p>
     <w:p>
-      <w:r>
+      <w:pPr>
+        <w:jc w:val="center"/>
+      </w:pPr>
+      <w:r>
+        <w:t>Fuente: Facebook</w:t>
+      </w:r>
+    </w:p>
+    <w:p>
+      <w:pPr>
+        <w:jc w:val="center"/>
+      </w:pPr>
+    </w:p>
+    <w:p>
+      <w:pPr>
+        <w:jc w:val="center"/>
+      </w:pPr>
+    </w:p>
+    <w:p>
+      <w:pPr>
+        <w:jc w:val="center"/>
+      </w:pPr>
+    </w:p>
+    <w:p>
+      <w:r>
+        <w:lastRenderedPageBreak/>
         <w:t>El informe muestra tres variables fundamentales:</w:t>
       </w:r>
     </w:p>
@@ -4737,7 +4867,6 @@
           <w:b/>
           <w:bCs/>
         </w:rPr>
-        <w:lastRenderedPageBreak/>
         <w:t>Interacciones</w:t>
       </w:r>
     </w:p>
@@ -4771,11 +4900,11 @@
       <w:pPr>
         <w:pStyle w:val="Ttulo2"/>
       </w:pPr>
-      <w:bookmarkStart w:id="10" w:name="_Toc178081061"/>
+      <w:bookmarkStart w:id="11" w:name="_Toc182994298"/>
       <w:r>
         <w:t>"Me gusta"</w:t>
       </w:r>
-      <w:bookmarkEnd w:id="10"/>
+      <w:bookmarkEnd w:id="11"/>
     </w:p>
     <w:p>
       <w:r>
@@ -4787,10 +4916,6 @@
     <w:p/>
     <w:p/>
     <w:p/>
-    <w:p/>
-    <w:p/>
-    <w:p/>
-    <w:p/>
     <w:p>
       <w:pPr>
         <w:pStyle w:val="Figura"/>
@@ -4813,9 +4938,9 @@
           <w:lang w:eastAsia="es-CO"/>
         </w:rPr>
         <w:drawing>
-          <wp:inline distT="0" distB="0" distL="0" distR="0" wp14:anchorId="48D029A2" wp14:editId="2DEA99D1">
-            <wp:extent cx="4876621" cy="7239178"/>
-            <wp:effectExtent l="0" t="0" r="635" b="0"/>
+          <wp:inline distT="0" distB="0" distL="0" distR="0" wp14:anchorId="48D029A2" wp14:editId="019F3060">
+            <wp:extent cx="4757908" cy="7062951"/>
+            <wp:effectExtent l="0" t="0" r="5080" b="5080"/>
             <wp:docPr id="59" name="Imagen 59" descr="Imagen de una captura de pantalla que presenta tres gráficos con características acerca de los me gusta recibidos en la página."/>
             <wp:cNvGraphicFramePr>
               <a:graphicFrameLocks xmlns:a="http://schemas.openxmlformats.org/drawingml/2006/main" noChangeAspect="1"/>
@@ -4845,7 +4970,7 @@
                   <pic:spPr bwMode="auto">
                     <a:xfrm>
                       <a:off x="0" y="0"/>
-                      <a:ext cx="4893703" cy="7264535"/>
+                      <a:ext cx="4779541" cy="7095065"/>
                     </a:xfrm>
                     <a:prstGeom prst="rect">
                       <a:avLst/>
@@ -4860,6 +4985,14 @@
       </w:r>
     </w:p>
     <w:p>
+      <w:pPr>
+        <w:jc w:val="center"/>
+      </w:pPr>
+      <w:r>
+        <w:t>Fuente: Facebook</w:t>
+      </w:r>
+    </w:p>
+    <w:p>
       <w:r>
         <w:lastRenderedPageBreak/>
         <w:t>Las siguientes son tres tipos de estas métricas:</w:t>
@@ -4911,7 +5044,19 @@
     </w:p>
     <w:p>
       <w:r>
-        <w:t>Este punto indica el número de “Me gusta” de la página tanto orgánicos, pagos y “Ya no me gusta”. A través de una gráfica lineal se muestran los picos de estas variables y el detalle de cada uno de ellos en los que se puede verificar el origen de los “Me gusta” y el porcentaje de cada uno de ellos.</w:t>
+        <w:t>Este punto indica el número de “Me gusta” de la página tanto orgánicos, pagos y “Ya no me gusta”. A través de una gráfica lineal se muestran los picos de estas variables y el detalle de cada un</w:t>
+      </w:r>
+      <w:r>
+        <w:t>a</w:t>
+      </w:r>
+      <w:r>
+        <w:t xml:space="preserve"> de ell</w:t>
+      </w:r>
+      <w:r>
+        <w:t>a</w:t>
+      </w:r>
+      <w:r>
+        <w:t>s en los que se puede verificar el origen de los “Me gusta” y el porcentaje de cada uno de ellos.</w:t>
       </w:r>
     </w:p>
     <w:p>
@@ -4931,18 +5076,29 @@
     </w:p>
     <w:p>
       <w:r>
-        <w:t>Este punto indica el número de “Me gusta” de la página tanto orgánicos, pagos y “Ya no me gusta”. A través de una gráfica lineal se indican los picos de estas variables y el detalle de cada uno de ellos en los que se puede verificar el origen de los “Me gusta” y el porcentaje de cada uno de ellos.</w:t>
-      </w:r>
+        <w:t>E</w:t>
+      </w:r>
+      <w:r>
+        <w:t xml:space="preserve">ste indicador presenta el número de veces que las personas hicieron clic en el “Me gusta” de la página e indica el lugar donde se produjo: sección de noticias, en la propia página, a través de una búsqueda, por sugerencias o de personas que restauraron una cuenta </w:t>
+      </w:r>
+      <w:proofErr w:type="gramStart"/>
+      <w:r>
+        <w:t>inactiva.</w:t>
+      </w:r>
+      <w:r>
+        <w:t>.</w:t>
+      </w:r>
+      <w:proofErr w:type="gramEnd"/>
     </w:p>
     <w:p>
       <w:pPr>
         <w:pStyle w:val="Ttulo2"/>
       </w:pPr>
-      <w:bookmarkStart w:id="11" w:name="_Toc178081062"/>
+      <w:bookmarkStart w:id="12" w:name="_Toc182994299"/>
       <w:r>
         <w:t>Alcance</w:t>
       </w:r>
-      <w:bookmarkEnd w:id="11"/>
+      <w:bookmarkEnd w:id="12"/>
     </w:p>
     <w:p>
       <w:r>
@@ -5000,12 +5156,12 @@
       <w:pPr>
         <w:pStyle w:val="Ttulo2"/>
       </w:pPr>
-      <w:bookmarkStart w:id="12" w:name="_Toc178081063"/>
+      <w:bookmarkStart w:id="13" w:name="_Toc182994300"/>
       <w:r>
         <w:lastRenderedPageBreak/>
         <w:t>Visitas a la página</w:t>
       </w:r>
-      <w:bookmarkEnd w:id="12"/>
+      <w:bookmarkEnd w:id="13"/>
     </w:p>
     <w:p>
       <w:r>
@@ -5033,9 +5189,9 @@
           <w:lang w:eastAsia="es-CO"/>
         </w:rPr>
         <w:drawing>
-          <wp:inline distT="0" distB="0" distL="0" distR="0" wp14:anchorId="09BD2CD3" wp14:editId="00816A9D">
-            <wp:extent cx="4003573" cy="6114197"/>
-            <wp:effectExtent l="0" t="0" r="0" b="1270"/>
+          <wp:inline distT="0" distB="0" distL="0" distR="0" wp14:anchorId="09BD2CD3" wp14:editId="01A84194">
+            <wp:extent cx="3757663" cy="5738648"/>
+            <wp:effectExtent l="0" t="0" r="0" b="0"/>
             <wp:docPr id="60" name="Imagen 60" descr="Imagen de una captura de pantalla que presenta tres gráficas acerca de características de las visitas a la página."/>
             <wp:cNvGraphicFramePr>
               <a:graphicFrameLocks xmlns:a="http://schemas.openxmlformats.org/drawingml/2006/main" noChangeAspect="1"/>
@@ -5065,7 +5221,7 @@
                   <pic:spPr bwMode="auto">
                     <a:xfrm>
                       <a:off x="0" y="0"/>
-                      <a:ext cx="4027850" cy="6151273"/>
+                      <a:ext cx="3791398" cy="5790168"/>
                     </a:xfrm>
                     <a:prstGeom prst="rect">
                       <a:avLst/>
@@ -5080,6 +5236,14 @@
       </w:r>
     </w:p>
     <w:p>
+      <w:pPr>
+        <w:jc w:val="center"/>
+      </w:pPr>
+      <w:r>
+        <w:t>Fuente: Facebook</w:t>
+      </w:r>
+    </w:p>
+    <w:p>
       <w:r>
         <w:lastRenderedPageBreak/>
         <w:t>En esta sección es posible ver una serie de datos de forma muy detallada:</w:t>
@@ -5185,7 +5349,13 @@
         <w:t>Por edad y sexo:</w:t>
       </w:r>
       <w:r>
-        <w:t> personas que iniciaron sesión que vieron el perfil de la página diferenciados por edad y sexo.</w:t>
+        <w:t> personas que iniciaron sesión que vieron el perfil de la página</w:t>
+      </w:r>
+      <w:r>
+        <w:t>,</w:t>
+      </w:r>
+      <w:r>
+        <w:t xml:space="preserve"> diferenciado por edad y sexo.</w:t>
       </w:r>
     </w:p>
     <w:p>
@@ -5204,7 +5374,13 @@
         <w:t>Por país:</w:t>
       </w:r>
       <w:r>
-        <w:t> personas que iniciaron sesión que vieron el perfil de la página discriminados por país de origen.</w:t>
+        <w:t> personas que iniciaron sesión que vieron el perfil de la página discriminad</w:t>
+      </w:r>
+      <w:r>
+        <w:t>a</w:t>
+      </w:r>
+      <w:r>
+        <w:t>s por país de origen.</w:t>
       </w:r>
     </w:p>
     <w:p>
@@ -5250,12 +5426,12 @@
       <w:pPr>
         <w:pStyle w:val="Ttulo2"/>
       </w:pPr>
-      <w:bookmarkStart w:id="13" w:name="_Toc178081064"/>
+      <w:bookmarkStart w:id="14" w:name="_Toc182994301"/>
       <w:r>
         <w:lastRenderedPageBreak/>
         <w:t>Publicaciones</w:t>
       </w:r>
-      <w:bookmarkEnd w:id="13"/>
+      <w:bookmarkEnd w:id="14"/>
     </w:p>
     <w:p>
       <w:r>
@@ -5267,7 +5443,10 @@
         <w:pStyle w:val="Figura"/>
       </w:pPr>
       <w:r>
-        <w:t>Estadísticas de publicaciones</w:t>
+        <w:t>Tipos</w:t>
+      </w:r>
+      <w:r>
+        <w:t xml:space="preserve"> de publicaciones</w:t>
       </w:r>
     </w:p>
     <w:p>
@@ -5283,9 +5462,9 @@
           <w:lang w:eastAsia="es-CO"/>
         </w:rPr>
         <w:drawing>
-          <wp:inline distT="0" distB="0" distL="0" distR="0" wp14:anchorId="7830E0B8" wp14:editId="029EF59B">
-            <wp:extent cx="3514297" cy="6482686"/>
-            <wp:effectExtent l="0" t="0" r="0" b="0"/>
+          <wp:inline distT="0" distB="0" distL="0" distR="0" wp14:anchorId="7830E0B8" wp14:editId="410495A5">
+            <wp:extent cx="3324783" cy="6133096"/>
+            <wp:effectExtent l="0" t="0" r="9525" b="1270"/>
             <wp:docPr id="61" name="Imagen 61" descr="Imagen de una captura de pantalla donde se presenta una gráfica acerca de horas en que se ven la publicaciones, y una tabla con características del rendimiento de cada publicación."/>
             <wp:cNvGraphicFramePr>
               <a:graphicFrameLocks xmlns:a="http://schemas.openxmlformats.org/drawingml/2006/main" noChangeAspect="1"/>
@@ -5315,7 +5494,7 @@
                   <pic:spPr bwMode="auto">
                     <a:xfrm>
                       <a:off x="0" y="0"/>
-                      <a:ext cx="3545035" cy="6539386"/>
+                      <a:ext cx="3358171" cy="6194685"/>
                     </a:xfrm>
                     <a:prstGeom prst="rect">
                       <a:avLst/>
@@ -5331,6 +5510,20 @@
     </w:p>
     <w:p>
       <w:pPr>
+        <w:jc w:val="center"/>
+        <w:rPr>
+          <w:lang w:eastAsia="es-CO"/>
+        </w:rPr>
+      </w:pPr>
+      <w:r>
+        <w:rPr>
+          <w:lang w:eastAsia="es-CO"/>
+        </w:rPr>
+        <w:t>Fuente: Facebook</w:t>
+      </w:r>
+    </w:p>
+    <w:p>
+      <w:pPr>
         <w:rPr>
           <w:b/>
           <w:bCs/>
@@ -5441,11 +5634,11 @@
       <w:pPr>
         <w:pStyle w:val="Ttulo2"/>
       </w:pPr>
-      <w:bookmarkStart w:id="14" w:name="_Toc178081065"/>
+      <w:bookmarkStart w:id="15" w:name="_Toc182994302"/>
       <w:r>
         <w:t>Historias</w:t>
       </w:r>
-      <w:bookmarkEnd w:id="14"/>
+      <w:bookmarkEnd w:id="15"/>
     </w:p>
     <w:p>
       <w:r>
@@ -5469,15 +5662,18 @@
     <w:p>
       <w:pPr>
         <w:jc w:val="center"/>
-      </w:pPr>
-      <w:r>
         <w:rPr>
           <w:noProof/>
         </w:rPr>
+      </w:pPr>
+      <w:r>
+        <w:rPr>
+          <w:noProof/>
+        </w:rPr>
         <w:drawing>
-          <wp:inline distT="0" distB="0" distL="0" distR="0" wp14:anchorId="04E15C05" wp14:editId="6F9E306D">
-            <wp:extent cx="4779716" cy="7280946"/>
-            <wp:effectExtent l="0" t="0" r="1905" b="0"/>
+          <wp:inline distT="0" distB="0" distL="0" distR="0" wp14:anchorId="04E15C05" wp14:editId="07606A1B">
+            <wp:extent cx="4657308" cy="7094482"/>
+            <wp:effectExtent l="0" t="0" r="0" b="0"/>
             <wp:docPr id="705825408" name="Imagen 705825408" descr="Imagen de captura de pantalla donde se presenta de forma numérica, información acerca de la historias."/>
             <wp:cNvGraphicFramePr>
               <a:graphicFrameLocks xmlns:a="http://schemas.openxmlformats.org/drawingml/2006/main" noChangeAspect="1"/>
@@ -5507,7 +5703,7 @@
                   <pic:spPr bwMode="auto">
                     <a:xfrm>
                       <a:off x="0" y="0"/>
-                      <a:ext cx="4788517" cy="7294353"/>
+                      <a:ext cx="4668752" cy="7111914"/>
                     </a:xfrm>
                     <a:prstGeom prst="rect">
                       <a:avLst/>
@@ -5523,14 +5719,25 @@
     </w:p>
     <w:p>
       <w:pPr>
+        <w:tabs>
+          <w:tab w:val="left" w:pos="2234"/>
+        </w:tabs>
+        <w:jc w:val="center"/>
+      </w:pPr>
+      <w:r>
+        <w:t>Fuente: Facebook</w:t>
+      </w:r>
+    </w:p>
+    <w:p>
+      <w:pPr>
         <w:pStyle w:val="Ttulo2"/>
       </w:pPr>
-      <w:bookmarkStart w:id="15" w:name="_Toc178081066"/>
+      <w:bookmarkStart w:id="16" w:name="_Toc182994303"/>
       <w:r>
         <w:lastRenderedPageBreak/>
         <w:t>Personas</w:t>
       </w:r>
-      <w:bookmarkEnd w:id="15"/>
+      <w:bookmarkEnd w:id="16"/>
     </w:p>
     <w:p>
       <w:r>
@@ -5604,7 +5811,14 @@
         </w:drawing>
       </w:r>
     </w:p>
-    <w:p/>
+    <w:p>
+      <w:pPr>
+        <w:jc w:val="center"/>
+      </w:pPr>
+      <w:r>
+        <w:t>Fuente: Facebook</w:t>
+      </w:r>
+    </w:p>
     <w:p>
       <w:r>
         <w:lastRenderedPageBreak/>
@@ -5794,12 +6008,12 @@
       <w:pPr>
         <w:pStyle w:val="Ttulo1"/>
       </w:pPr>
-      <w:bookmarkStart w:id="16" w:name="_Toc178081067"/>
+      <w:bookmarkStart w:id="17" w:name="_Toc182994304"/>
       <w:r>
         <w:lastRenderedPageBreak/>
         <w:t>Métricas en Instagram</w:t>
       </w:r>
-      <w:bookmarkEnd w:id="16"/>
+      <w:bookmarkEnd w:id="17"/>
     </w:p>
     <w:p>
       <w:r>
@@ -5992,18 +6206,20 @@
           <w14:ligatures w14:val="none"/>
         </w:rPr>
       </w:pPr>
-      <w:bookmarkStart w:id="17" w:name="_Toc178081068"/>
-      <w:bookmarkEnd w:id="17"/>
+      <w:bookmarkStart w:id="18" w:name="_Toc178081068"/>
+      <w:bookmarkStart w:id="19" w:name="_Toc182994305"/>
+      <w:bookmarkEnd w:id="18"/>
+      <w:bookmarkEnd w:id="19"/>
     </w:p>
     <w:p>
       <w:pPr>
         <w:pStyle w:val="Ttulo2"/>
       </w:pPr>
-      <w:bookmarkStart w:id="18" w:name="_Toc178081069"/>
+      <w:bookmarkStart w:id="20" w:name="_Toc182994306"/>
       <w:r>
         <w:t>Métricas de las publicaciones</w:t>
       </w:r>
-      <w:bookmarkEnd w:id="18"/>
+      <w:bookmarkEnd w:id="20"/>
     </w:p>
     <w:p>
       <w:r>
@@ -6152,22 +6368,65 @@
     </w:p>
     <w:p>
       <w:pPr>
-        <w:rPr>
-          <w:b/>
-          <w:bCs/>
-        </w:rPr>
-      </w:pPr>
-      <w:r>
-        <w:rPr>
-          <w:b/>
-          <w:bCs/>
-        </w:rPr>
-        <w:t>Con este tipo de filtros es posible hacer un análisis de los mensajes en función con el rendimiento, así se pueden identificar, por ejemplo, aquellos anuncios que son preferidos por los usuarios y desarrollar más contenidos similares que atraigan nuevos usuarios o aumenten el flujo de lectores.</w:t>
-      </w:r>
-    </w:p>
-    <w:p>
-      <w:r>
+        <w:jc w:val="center"/>
+        <w:rPr>
+          <w:lang w:eastAsia="es-CO"/>
+        </w:rPr>
+      </w:pPr>
+      <w:r>
+        <w:rPr>
+          <w:lang w:eastAsia="es-CO"/>
+        </w:rPr>
+        <w:t xml:space="preserve">Fuente: </w:t>
+      </w:r>
+      <w:proofErr w:type="spellStart"/>
+      <w:r>
+        <w:rPr>
+          <w:lang w:eastAsia="es-CO"/>
+        </w:rPr>
+        <w:t>Instagrm</w:t>
+      </w:r>
+      <w:proofErr w:type="spellEnd"/>
+    </w:p>
+    <w:p>
+      <w:pPr>
+        <w:rPr>
+          <w:b/>
+          <w:bCs/>
+        </w:rPr>
+      </w:pPr>
+      <w:r>
+        <w:rPr>
+          <w:b/>
+          <w:bCs/>
+        </w:rPr>
+        <w:t>Con este tipo de filtros</w:t>
+      </w:r>
+      <w:r>
+        <w:rPr>
+          <w:b/>
+          <w:bCs/>
+        </w:rPr>
+        <w:t>,</w:t>
+      </w:r>
+      <w:r>
+        <w:rPr>
+          <w:b/>
+          <w:bCs/>
+        </w:rPr>
+        <w:t xml:space="preserve"> es posible hacer un análisis de los mensajes en función con el rendimiento, así se pueden identificar, por ejemplo, aquellos anuncios que son </w:t>
+      </w:r>
+      <w:r>
+        <w:rPr>
+          <w:b/>
+          <w:bCs/>
+        </w:rPr>
         <w:lastRenderedPageBreak/>
+        <w:t>preferidos por los usuarios y desarrollar más contenidos similares que atraigan nuevos usuarios o aumenten el flujo de lectores.</w:t>
+      </w:r>
+    </w:p>
+    <w:p>
+      <w:r>
         <w:t>Cada una de las publicaciones tiene su información específica, dando clic sobre ellas se puede acceder a “Ver estadísticas”, donde se encuentra:</w:t>
       </w:r>
     </w:p>
@@ -6332,17 +6591,7 @@
     </w:p>
     <w:p>
       <w:pPr>
-        <w:ind w:left="360"/>
-      </w:pPr>
-    </w:p>
-    <w:p>
-      <w:pPr>
-        <w:ind w:left="360"/>
-      </w:pPr>
-    </w:p>
-    <w:p>
-      <w:pPr>
-        <w:ind w:left="360"/>
+        <w:ind w:firstLine="0"/>
       </w:pPr>
     </w:p>
     <w:p>
@@ -6415,17 +6664,34 @@
     </w:p>
     <w:p>
       <w:pPr>
+        <w:jc w:val="center"/>
+        <w:rPr>
+          <w:lang w:eastAsia="es-CO"/>
+        </w:rPr>
+      </w:pPr>
+      <w:r>
+        <w:rPr>
+          <w:lang w:eastAsia="es-CO"/>
+        </w:rPr>
+        <w:t>Fuente: Instagram</w:t>
+      </w:r>
+    </w:p>
+    <w:p>
+      <w:pPr>
         <w:pStyle w:val="Ttulo2"/>
       </w:pPr>
-      <w:bookmarkStart w:id="19" w:name="_Toc178081070"/>
+      <w:bookmarkStart w:id="21" w:name="_Toc182994307"/>
       <w:r>
         <w:t>Métricas de historias</w:t>
       </w:r>
-      <w:bookmarkEnd w:id="19"/>
-    </w:p>
-    <w:p>
-      <w:r>
-        <w:t>Para acceder a las estadísticas de las historias, es necesario ir a “Estadísticas” de la cuenta a analizar, luego a “Contenido”, en la parte inferior aparecen las historias, allí se debe hacer clic en “Ver todo” para acceder a la información detallada. Se puede seleccionar ver las historias de los últimos 14 o 7 días, así como las de las últimas 24 horas. Se debe seleccionar la historia a la que se desea ver las estadísticas.</w:t>
+      <w:bookmarkEnd w:id="21"/>
+    </w:p>
+    <w:p>
+      <w:r>
+        <w:t>Para acceder a las estadísticas de las historias, es necesario ir a “Estadísticas” de la cuenta a analizar, luego ir a “Contenido” y en la parte inferior, donde aparecen las historias, dar clic en “Ver todo”, con el fin de acceder al detalle de la información. Se puede seleccionar ver las historias de los últimos 14 o 7 días, así como las de las últimas 24 horas.  Para ver las estadísticas, se debe seleccionar la historia a consultar</w:t>
+      </w:r>
+      <w:r>
+        <w:t>.</w:t>
       </w:r>
     </w:p>
     <w:p/>
@@ -6437,7 +6703,6 @@
         <w:pStyle w:val="Figura"/>
       </w:pPr>
       <w:r>
-        <w:lastRenderedPageBreak/>
         <w:t>Métricas de historias</w:t>
       </w:r>
     </w:p>
@@ -6501,6 +6766,20 @@
       </w:r>
     </w:p>
     <w:p>
+      <w:pPr>
+        <w:jc w:val="center"/>
+      </w:pPr>
+      <w:r>
+        <w:t>Fuente:</w:t>
+      </w:r>
+      <w:r>
+        <w:t xml:space="preserve"> </w:t>
+      </w:r>
+      <w:r>
+        <w:t>Instagram</w:t>
+      </w:r>
+    </w:p>
+    <w:p>
       <w:r>
         <w:t>En este punto se puede ver la siguiente información:</w:t>
       </w:r>
@@ -6579,18 +6858,8 @@
     <w:p>
       <w:pPr>
         <w:pStyle w:val="Prrafodelista"/>
-        <w:numPr>
-          <w:ilvl w:val="0"/>
-          <w:numId w:val="15"/>
-        </w:numPr>
-      </w:pPr>
-      <w:r>
-        <w:rPr>
-          <w:b/>
-          <w:bCs/>
-        </w:rPr>
-        <w:t>Seguimientos.</w:t>
-      </w:r>
+        <w:ind w:left="1440" w:firstLine="0"/>
+      </w:pPr>
     </w:p>
     <w:p>
       <w:pPr>
@@ -6605,6 +6874,23 @@
           <w:b/>
           <w:bCs/>
         </w:rPr>
+        <w:lastRenderedPageBreak/>
+        <w:t>Seguimientos.</w:t>
+      </w:r>
+    </w:p>
+    <w:p>
+      <w:pPr>
+        <w:pStyle w:val="Prrafodelista"/>
+        <w:numPr>
+          <w:ilvl w:val="0"/>
+          <w:numId w:val="15"/>
+        </w:numPr>
+      </w:pPr>
+      <w:r>
+        <w:rPr>
+          <w:b/>
+          <w:bCs/>
+        </w:rPr>
         <w:t>Navegación:</w:t>
       </w:r>
     </w:p>
@@ -6641,7 +6927,6 @@
         </w:numPr>
       </w:pPr>
       <w:r>
-        <w:lastRenderedPageBreak/>
         <w:t xml:space="preserve"> </w:t>
       </w:r>
       <w:r>
@@ -6679,11 +6964,11 @@
       <w:pPr>
         <w:pStyle w:val="Ttulo2"/>
       </w:pPr>
-      <w:bookmarkStart w:id="20" w:name="_Toc178081071"/>
+      <w:bookmarkStart w:id="22" w:name="_Toc182994308"/>
       <w:r>
         <w:t>Métricas de publicaciones promocionadas</w:t>
       </w:r>
-      <w:bookmarkEnd w:id="20"/>
+      <w:bookmarkEnd w:id="22"/>
     </w:p>
     <w:p>
       <w:r>
@@ -6780,31 +7065,33 @@
       <w:pPr>
         <w:pStyle w:val="Ttulo2"/>
       </w:pPr>
-      <w:bookmarkStart w:id="21" w:name="_Toc178081072"/>
+      <w:bookmarkStart w:id="23" w:name="_Toc182994309"/>
       <w:r>
         <w:t>Métrica de los seguidores</w:t>
       </w:r>
-      <w:bookmarkEnd w:id="21"/>
-    </w:p>
-    <w:p>
-      <w:r>
-        <w:t>Esta información es muy importante para conocer el arquetipo de los usuarios que siguen una cuenta. Es vital para la toma de decisiones del negocio en cuanto a promoción y comercialización. Para tener acceso a esta información es necesario acceder a “Estadísticas” y luego hacer clic en “Público”. Encontrando:</w:t>
-      </w:r>
-    </w:p>
-    <w:p/>
-    <w:p>
-      <w:pPr>
-        <w:rPr>
-          <w:b/>
-          <w:bCs/>
-        </w:rPr>
-      </w:pPr>
-      <w:r>
-        <w:rPr>
-          <w:b/>
-          <w:bCs/>
-        </w:rPr>
+      <w:bookmarkEnd w:id="23"/>
+    </w:p>
+    <w:p>
+      <w:r>
+        <w:t xml:space="preserve">Esta información es muy importante para conocer el arquetipo de los usuarios que siguen una cuenta. Es vital para la toma de decisiones del negocio en cuanto a </w:t>
+      </w:r>
+      <w:r>
         <w:lastRenderedPageBreak/>
+        <w:t>promoción y comercialización. Para tener acceso a esta información es necesario acceder a “Estadísticas” y luego hacer clic en “Público”. Encontrando:</w:t>
+      </w:r>
+    </w:p>
+    <w:p>
+      <w:pPr>
+        <w:rPr>
+          <w:b/>
+          <w:bCs/>
+        </w:rPr>
+      </w:pPr>
+      <w:r>
+        <w:rPr>
+          <w:b/>
+          <w:bCs/>
+        </w:rPr>
         <w:t>Sexo</w:t>
       </w:r>
     </w:p>
@@ -6830,9 +7117,9 @@
           <w:noProof/>
         </w:rPr>
         <w:drawing>
-          <wp:inline distT="0" distB="0" distL="0" distR="0" wp14:anchorId="6010B82C" wp14:editId="4C87A431">
-            <wp:extent cx="3070747" cy="5461901"/>
-            <wp:effectExtent l="0" t="0" r="0" b="5715"/>
+          <wp:inline distT="0" distB="0" distL="0" distR="0" wp14:anchorId="6010B82C" wp14:editId="4C7D9193">
+            <wp:extent cx="2933840" cy="5218386"/>
+            <wp:effectExtent l="0" t="0" r="0" b="1905"/>
             <wp:docPr id="705825421" name="Imagen 705825421" descr="Imagen de captura de pantalla donde se detallan características de hombres y mujeres que siguen el perfil."/>
             <wp:cNvGraphicFramePr>
               <a:graphicFrameLocks xmlns:a="http://schemas.openxmlformats.org/drawingml/2006/main" noChangeAspect="1"/>
@@ -6862,7 +7149,7 @@
                   <pic:spPr bwMode="auto">
                     <a:xfrm>
                       <a:off x="0" y="0"/>
-                      <a:ext cx="3081098" cy="5480312"/>
+                      <a:ext cx="2948282" cy="5244074"/>
                     </a:xfrm>
                     <a:prstGeom prst="rect">
                       <a:avLst/>
@@ -6876,8 +7163,14 @@
         </w:drawing>
       </w:r>
     </w:p>
-    <w:p/>
-    <w:p/>
+    <w:p>
+      <w:pPr>
+        <w:jc w:val="center"/>
+      </w:pPr>
+      <w:r>
+        <w:t>Fuente: Instagram</w:t>
+      </w:r>
+    </w:p>
     <w:p>
       <w:pPr>
         <w:rPr>
@@ -6891,7 +7184,21 @@
           <w:bCs/>
         </w:rPr>
         <w:lastRenderedPageBreak/>
-        <w:t>Lugares principales ciudades o países</w:t>
+        <w:t>Lugares principales</w:t>
+      </w:r>
+      <w:r>
+        <w:rPr>
+          <w:b/>
+          <w:bCs/>
+        </w:rPr>
+        <w:t xml:space="preserve">, </w:t>
+      </w:r>
+      <w:r>
+        <w:rPr>
+          <w:b/>
+          <w:bCs/>
+        </w:rPr>
+        <w:t>ciudades o países</w:t>
       </w:r>
     </w:p>
     <w:p>
@@ -6940,9 +7247,9 @@
           <w:lang w:eastAsia="es-CO"/>
         </w:rPr>
         <w:drawing>
-          <wp:inline distT="0" distB="0" distL="0" distR="0" wp14:anchorId="18768D68" wp14:editId="7307DBD1">
-            <wp:extent cx="3115211" cy="5540991"/>
-            <wp:effectExtent l="0" t="0" r="9525" b="3175"/>
+          <wp:inline distT="0" distB="0" distL="0" distR="0" wp14:anchorId="18768D68" wp14:editId="40146A2C">
+            <wp:extent cx="2889521" cy="5139559"/>
+            <wp:effectExtent l="0" t="0" r="6350" b="4445"/>
             <wp:docPr id="705825422" name="Imagen 705825422" descr="Imagen de captura de pantalla que presenta una gráfica acerca de la edad de los seguidores."/>
             <wp:cNvGraphicFramePr>
               <a:graphicFrameLocks xmlns:a="http://schemas.openxmlformats.org/drawingml/2006/main" noChangeAspect="1"/>
@@ -6972,7 +7279,7 @@
                   <pic:spPr bwMode="auto">
                     <a:xfrm>
                       <a:off x="0" y="0"/>
-                      <a:ext cx="3130910" cy="5568914"/>
+                      <a:ext cx="2910075" cy="5176119"/>
                     </a:xfrm>
                     <a:prstGeom prst="rect">
                       <a:avLst/>
@@ -6984,6 +7291,14 @@
             </a:graphic>
           </wp:inline>
         </w:drawing>
+      </w:r>
+    </w:p>
+    <w:p>
+      <w:pPr>
+        <w:jc w:val="center"/>
+      </w:pPr>
+      <w:r>
+        <w:t>Fuente: Instagram</w:t>
       </w:r>
     </w:p>
     <w:p>
@@ -7070,12 +7385,19 @@
         </w:drawing>
       </w:r>
     </w:p>
-    <w:p/>
+    <w:p>
+      <w:pPr>
+        <w:jc w:val="center"/>
+      </w:pPr>
+      <w:r>
+        <w:t>Fuente: Instagram</w:t>
+      </w:r>
+    </w:p>
     <w:p>
       <w:pPr>
         <w:pStyle w:val="Ttulo1"/>
       </w:pPr>
-      <w:bookmarkStart w:id="22" w:name="_Toc178081073"/>
+      <w:bookmarkStart w:id="24" w:name="_Toc182994310"/>
       <w:r>
         <w:lastRenderedPageBreak/>
         <w:t xml:space="preserve">Google </w:t>
@@ -7086,7 +7408,7 @@
         </w:rPr>
         <w:t>Analytics</w:t>
       </w:r>
-      <w:bookmarkEnd w:id="22"/>
+      <w:bookmarkEnd w:id="24"/>
     </w:p>
     <w:p>
       <w:r>
@@ -7242,7 +7564,59 @@
           <w:b/>
           <w:bCs/>
         </w:rPr>
-        <w:t> es necesario crear una cuenta que permite acceder al menú para realizar todos los análisis y métricas que permite la plataforma. En cada cuenta creada se enlaza, al menos, una web de la empresa que puede ser administrada por varios usuarios y para la que se pueden crear diversas visitas. Si una empresa tiene varios sitios web se puede hacer seguimientos a estos desde una misma cuenta.</w:t>
+        <w:t xml:space="preserve"> es necesario crear una cuenta que permite acceder al menú para realizar todos los análisis y métricas que permite la plataforma. En cada cuenta creada se enlaza, al menos, una </w:t>
+      </w:r>
+      <w:r>
+        <w:rPr>
+          <w:rStyle w:val="Extranjerismo"/>
+          <w:b/>
+          <w:bCs/>
+        </w:rPr>
+        <w:t>web</w:t>
+      </w:r>
+      <w:r>
+        <w:rPr>
+          <w:b/>
+          <w:bCs/>
+        </w:rPr>
+        <w:t xml:space="preserve"> de la empresa que puede ser administrada por varios usuarios y para la que se pueden crear diversas visitas. Si una empresa tiene varios sitios </w:t>
+      </w:r>
+      <w:r>
+        <w:rPr>
+          <w:rStyle w:val="Extranjerismo"/>
+          <w:b/>
+          <w:bCs/>
+        </w:rPr>
+        <w:t>web</w:t>
+      </w:r>
+      <w:r>
+        <w:rPr>
+          <w:rStyle w:val="Extranjerismo"/>
+          <w:b/>
+          <w:bCs/>
+        </w:rPr>
+        <w:t>,</w:t>
+      </w:r>
+      <w:r>
+        <w:rPr>
+          <w:b/>
+          <w:bCs/>
+        </w:rPr>
+        <w:t xml:space="preserve"> se puede</w:t>
+      </w:r>
+      <w:r>
+        <w:rPr>
+          <w:b/>
+          <w:bCs/>
+        </w:rPr>
+        <w:t>n</w:t>
+      </w:r>
+      <w:r>
+        <w:rPr>
+          <w:b/>
+          <w:bCs/>
+        </w:rPr>
+        <w:t xml:space="preserve"> hacer seguimientos a estos desde una misma cuenta.</w:t>
       </w:r>
     </w:p>
     <w:p>
@@ -7430,14 +7804,16 @@
           <w14:ligatures w14:val="none"/>
         </w:rPr>
       </w:pPr>
-      <w:bookmarkStart w:id="23" w:name="_Toc178081074"/>
-      <w:bookmarkEnd w:id="23"/>
+      <w:bookmarkStart w:id="25" w:name="_Toc178081074"/>
+      <w:bookmarkStart w:id="26" w:name="_Toc182994311"/>
+      <w:bookmarkEnd w:id="25"/>
+      <w:bookmarkEnd w:id="26"/>
     </w:p>
     <w:p>
       <w:pPr>
         <w:pStyle w:val="Ttulo2"/>
       </w:pPr>
-      <w:bookmarkStart w:id="24" w:name="_Toc178081075"/>
+      <w:bookmarkStart w:id="27" w:name="_Toc182994312"/>
       <w:r>
         <w:t xml:space="preserve">Informes de audiencia en Google </w:t>
       </w:r>
@@ -7447,7 +7823,7 @@
         </w:rPr>
         <w:t>Analytics</w:t>
       </w:r>
-      <w:bookmarkEnd w:id="24"/>
+      <w:bookmarkEnd w:id="27"/>
     </w:p>
     <w:p>
       <w:pPr>
@@ -7504,11 +7880,11 @@
       <w:pPr>
         <w:pStyle w:val="Ttulo2"/>
       </w:pPr>
-      <w:bookmarkStart w:id="25" w:name="_Toc178081076"/>
+      <w:bookmarkStart w:id="28" w:name="_Toc182994313"/>
       <w:r>
         <w:t>Dimensiones</w:t>
       </w:r>
-      <w:bookmarkEnd w:id="25"/>
+      <w:bookmarkEnd w:id="28"/>
     </w:p>
     <w:p>
       <w:pPr>
@@ -7528,19 +7904,7 @@
         <w:rPr>
           <w:lang w:eastAsia="es-CO"/>
         </w:rPr>
-        <w:t xml:space="preserve"> esta métrica discrimina entre usuarios nuevos y recurrentes y está ligada a las </w:t>
-      </w:r>
-      <w:r>
-        <w:rPr>
-          <w:lang w:eastAsia="es-CO"/>
-        </w:rPr>
-        <w:t>sesiones,</w:t>
-      </w:r>
-      <w:r>
-        <w:rPr>
-          <w:lang w:eastAsia="es-CO"/>
-        </w:rPr>
-        <w:t xml:space="preserve"> pero no a los usuarios. Por lo tanto, debe considerarse como una sesión en la que el usuario se comporta como nuevo o recurrente.</w:t>
+        <w:t> esta métrica discrimina entre usuarios nuevos y recurrentes y está ligada a las sesiones, pero no a los usuarios. Por lo tanto, debe considerarse como una sesión en la que el usuario se comporta como nuevo o recurrente.</w:t>
       </w:r>
     </w:p>
     <w:p>
@@ -7576,7 +7940,13 @@
         <w:t>Dispositivo:</w:t>
       </w:r>
       <w:r>
-        <w:t> está ligada a las visitas desde móviles. Presenta una información variada en relación con los dispositivos desde los cuales se accede: marca, modelo y tipo de escritura (táctil, joystick o lápiz).</w:t>
+        <w:t> está ligad</w:t>
+      </w:r>
+      <w:r>
+        <w:t>o</w:t>
+      </w:r>
+      <w:r>
+        <w:t xml:space="preserve"> a las visitas desde móviles. Presenta una información variada en relación con los dispositivos desde los cuales se accede: marca, modelo y tipo de escritura (táctil, joystick o lápiz).</w:t>
       </w:r>
     </w:p>
     <w:p>
@@ -7640,11 +8010,11 @@
       <w:pPr>
         <w:pStyle w:val="Ttulo2"/>
       </w:pPr>
-      <w:bookmarkStart w:id="26" w:name="_Toc178081077"/>
+      <w:bookmarkStart w:id="29" w:name="_Toc182994314"/>
       <w:r>
         <w:t>Informes básicos de audiencia</w:t>
       </w:r>
-      <w:bookmarkEnd w:id="26"/>
+      <w:bookmarkEnd w:id="29"/>
     </w:p>
     <w:p>
       <w:r>
@@ -7680,7 +8050,21 @@
           <w:b/>
           <w:bCs/>
         </w:rPr>
-        <w:t>Análisis de grupo</w:t>
+        <w:t>Análisis de</w:t>
+      </w:r>
+      <w:r>
+        <w:rPr>
+          <w:b/>
+          <w:bCs/>
+        </w:rPr>
+        <w:t>l</w:t>
+      </w:r>
+      <w:r>
+        <w:rPr>
+          <w:b/>
+          <w:bCs/>
+        </w:rPr>
+        <w:t xml:space="preserve"> grupo</w:t>
       </w:r>
     </w:p>
     <w:p>
@@ -7773,7 +8157,31 @@
     </w:p>
     <w:p>
       <w:r>
-        <w:t>Es una dificultad en el análisis, pues en realidad se registra un navegador y no un usuario, así si alguien abre el sitio en tres navegadores diferentes está generando tres sesiones y no una</w:t>
+        <w:t xml:space="preserve">Es una dificultad en el </w:t>
+      </w:r>
+      <w:r>
+        <w:t>análisis, en</w:t>
+      </w:r>
+      <w:r>
+        <w:t xml:space="preserve"> realidad se registra un navegador y no un usuario</w:t>
+      </w:r>
+      <w:r>
+        <w:t xml:space="preserve">; </w:t>
+      </w:r>
+      <w:r>
+        <w:t>así</w:t>
+      </w:r>
+      <w:r>
+        <w:t>,</w:t>
+      </w:r>
+      <w:r>
+        <w:t xml:space="preserve"> si alguien abre el sitio en tres navegadores diferentes</w:t>
+      </w:r>
+      <w:r>
+        <w:t>,</w:t>
+      </w:r>
+      <w:r>
+        <w:t xml:space="preserve"> está generando tres sesiones y no una</w:t>
       </w:r>
       <w:r>
         <w:t>.</w:t>
@@ -7783,11 +8191,11 @@
       <w:pPr>
         <w:pStyle w:val="Ttulo2"/>
       </w:pPr>
-      <w:bookmarkStart w:id="27" w:name="_Toc178081078"/>
+      <w:bookmarkStart w:id="30" w:name="_Toc182994315"/>
       <w:r>
         <w:t>Métricas de adquisición</w:t>
       </w:r>
-      <w:bookmarkEnd w:id="27"/>
+      <w:bookmarkEnd w:id="30"/>
     </w:p>
     <w:p>
       <w:r>
@@ -7871,11 +8279,19 @@
       </w:r>
     </w:p>
     <w:p>
+      <w:proofErr w:type="spellStart"/>
       <w:r>
         <w:rPr>
           <w:rStyle w:val="Extranjerismo"/>
         </w:rPr>
-        <w:t>Click Through Rate</w:t>
+        <w:t>Clic</w:t>
+      </w:r>
+      <w:proofErr w:type="spellEnd"/>
+      <w:r>
+        <w:rPr>
+          <w:rStyle w:val="Extranjerismo"/>
+        </w:rPr>
+        <w:t xml:space="preserve"> Through Rate</w:t>
       </w:r>
       <w:r>
         <w:t>, porcentaje de usuarios que hacen clic en los anuncios de la empresa en relación con las impresiones de estos.</w:t>
@@ -7918,7 +8334,10 @@
     </w:p>
     <w:p>
       <w:r>
-        <w:t>Retorno sobre la inversión, mide el retorno que obtiene la empresa sobre la inversión generada. Se calcula restando a los ingresos el gasto y dividiendo por los ingresos obtenidos.</w:t>
+        <w:t>Es el r</w:t>
+      </w:r>
+      <w:r>
+        <w:t>etorno sobre la inversión, mide el retorno que obtiene la empresa sobre la inversión generada. Se calcula restando a los ingresos el gasto y dividiendo por los ingresos obtenidos.</w:t>
       </w:r>
     </w:p>
     <w:p>
@@ -7945,12 +8364,12 @@
       <w:pPr>
         <w:pStyle w:val="Ttulo2"/>
       </w:pPr>
-      <w:bookmarkStart w:id="28" w:name="_Toc178081079"/>
+      <w:bookmarkStart w:id="31" w:name="_Toc182994316"/>
       <w:r>
         <w:lastRenderedPageBreak/>
         <w:t>Informes básicos</w:t>
       </w:r>
-      <w:bookmarkEnd w:id="28"/>
+      <w:bookmarkEnd w:id="31"/>
     </w:p>
     <w:p>
       <w:r>
@@ -8012,16 +8431,30 @@
           <w:numId w:val="20"/>
         </w:numPr>
       </w:pPr>
-      <w:proofErr w:type="spellStart"/>
       <w:r>
         <w:rPr>
           <w:rStyle w:val="Extranjerismo"/>
           <w:b/>
           <w:bCs/>
         </w:rPr>
-        <w:t>Adwords</w:t>
-      </w:r>
-      <w:proofErr w:type="spellEnd"/>
+        <w:t>Ad</w:t>
+      </w:r>
+      <w:r>
+        <w:rPr>
+          <w:rStyle w:val="Extranjerismo"/>
+          <w:b/>
+          <w:bCs/>
+        </w:rPr>
+        <w:t>W</w:t>
+      </w:r>
+      <w:r>
+        <w:rPr>
+          <w:rStyle w:val="Extranjerismo"/>
+          <w:b/>
+          <w:bCs/>
+        </w:rPr>
+        <w:t>ords</w:t>
+      </w:r>
       <w:r>
         <w:rPr>
           <w:b/>
@@ -8092,12 +8525,12 @@
       <w:pPr>
         <w:pStyle w:val="Ttulo1"/>
       </w:pPr>
-      <w:bookmarkStart w:id="29" w:name="_Toc178081080"/>
+      <w:bookmarkStart w:id="32" w:name="_Toc182994317"/>
       <w:r>
         <w:lastRenderedPageBreak/>
         <w:t>Métricas en otras redes sociales</w:t>
       </w:r>
-      <w:bookmarkEnd w:id="29"/>
+      <w:bookmarkEnd w:id="32"/>
     </w:p>
     <w:p>
       <w:r>
@@ -8145,12 +8578,12 @@
         </w:numPr>
         <w:ind w:left="360"/>
       </w:pPr>
-      <w:bookmarkStart w:id="30" w:name="_Toc178081081"/>
+      <w:bookmarkStart w:id="33" w:name="_Toc182994318"/>
       <w:r>
         <w:lastRenderedPageBreak/>
         <w:t>Síntesis</w:t>
       </w:r>
-      <w:bookmarkEnd w:id="30"/>
+      <w:bookmarkEnd w:id="33"/>
     </w:p>
     <w:p>
       <w:pPr>
@@ -8280,12 +8713,12 @@
         </w:numPr>
         <w:ind w:left="360"/>
       </w:pPr>
-      <w:bookmarkStart w:id="31" w:name="_Toc178081082"/>
+      <w:bookmarkStart w:id="34" w:name="_Toc182994319"/>
       <w:r>
         <w:lastRenderedPageBreak/>
         <w:t>Glosario</w:t>
       </w:r>
-      <w:bookmarkEnd w:id="31"/>
+      <w:bookmarkEnd w:id="34"/>
     </w:p>
     <w:p>
       <w:pPr>
@@ -8307,18 +8740,188 @@
         </w:rPr>
         <w:t xml:space="preserve"> porcentaje o dato numérico que evalúa el impacto y el número de personas que han visto una publicación de manera natural, sin ningún tipo de promoción o publicidad de pago (</w:t>
       </w:r>
+      <w:r>
+        <w:rPr>
+          <w:lang w:eastAsia="es-CO"/>
+        </w:rPr>
+        <w:t>Beníte</w:t>
+      </w:r>
+      <w:r>
+        <w:rPr>
+          <w:lang w:eastAsia="es-CO"/>
+        </w:rPr>
+        <w:t>z</w:t>
+      </w:r>
+      <w:r>
+        <w:rPr>
+          <w:lang w:eastAsia="es-CO"/>
+        </w:rPr>
+        <w:t>, 2019).</w:t>
+      </w:r>
+    </w:p>
+    <w:p>
+      <w:pPr>
+        <w:rPr>
+          <w:lang w:eastAsia="es-CO"/>
+        </w:rPr>
+      </w:pPr>
+      <w:r>
+        <w:rPr>
+          <w:b/>
+          <w:bCs/>
+          <w:lang w:eastAsia="es-CO"/>
+        </w:rPr>
+        <w:t>Alcance viral:</w:t>
+      </w:r>
+      <w:r>
+        <w:rPr>
+          <w:lang w:eastAsia="es-CO"/>
+        </w:rPr>
+        <w:t xml:space="preserve"> unidad de medida que calcula el número de personas que han visto una publicación a través de otros contactos.</w:t>
+      </w:r>
+    </w:p>
+    <w:p>
+      <w:pPr>
+        <w:rPr>
+          <w:lang w:eastAsia="es-CO"/>
+        </w:rPr>
+      </w:pPr>
+      <w:r>
+        <w:rPr>
+          <w:b/>
+          <w:bCs/>
+          <w:lang w:eastAsia="es-CO"/>
+        </w:rPr>
+        <w:t>Analítica web:</w:t>
+      </w:r>
+      <w:r>
+        <w:rPr>
+          <w:lang w:eastAsia="es-CO"/>
+        </w:rPr>
+        <w:t xml:space="preserve"> forma de medir y analizar los datos de tráfico de un sitio web, </w:t>
+      </w:r>
+      <w:r>
+        <w:rPr>
+          <w:lang w:eastAsia="es-CO"/>
+        </w:rPr>
+        <w:t>a través</w:t>
+      </w:r>
+      <w:r>
+        <w:rPr>
+          <w:lang w:eastAsia="es-CO"/>
+        </w:rPr>
+        <w:t xml:space="preserve"> de</w:t>
+      </w:r>
+      <w:r>
+        <w:rPr>
+          <w:lang w:eastAsia="es-CO"/>
+        </w:rPr>
+        <w:t xml:space="preserve"> la</w:t>
+      </w:r>
+      <w:r>
+        <w:rPr>
+          <w:lang w:eastAsia="es-CO"/>
+        </w:rPr>
+        <w:t xml:space="preserve"> cual se permiten tomar las mejores decisiones y optimizar los objetivos de la empresa.</w:t>
+      </w:r>
+    </w:p>
+    <w:p>
+      <w:pPr>
+        <w:rPr>
+          <w:lang w:eastAsia="es-CO"/>
+        </w:rPr>
+      </w:pPr>
+      <w:r>
+        <w:rPr>
+          <w:rStyle w:val="Extranjerismo"/>
+          <w:b/>
+          <w:bCs/>
+          <w:lang w:eastAsia="es-CO"/>
+        </w:rPr>
+        <w:t>Cookies</w:t>
+      </w:r>
+      <w:r>
+        <w:rPr>
+          <w:b/>
+          <w:bCs/>
+          <w:lang w:eastAsia="es-CO"/>
+        </w:rPr>
+        <w:t>:</w:t>
+      </w:r>
+      <w:r>
+        <w:rPr>
+          <w:lang w:eastAsia="es-CO"/>
+        </w:rPr>
+        <w:t xml:space="preserve"> pequeños fragmentos de información que quedan registrados en el navegador cuando se visita un sitio web y que permiten </w:t>
+      </w:r>
+      <w:proofErr w:type="gramStart"/>
+      <w:r>
+        <w:rPr>
+          <w:lang w:eastAsia="es-CO"/>
+        </w:rPr>
+        <w:t>a</w:t>
+      </w:r>
+      <w:proofErr w:type="gramEnd"/>
+      <w:r>
+        <w:rPr>
+          <w:lang w:eastAsia="es-CO"/>
+        </w:rPr>
+        <w:t xml:space="preserve"> este sitio seguir el rastro de la actividad de los usuarios.</w:t>
+      </w:r>
+    </w:p>
+    <w:p>
+      <w:pPr>
+        <w:rPr>
+          <w:lang w:eastAsia="es-CO"/>
+        </w:rPr>
+      </w:pPr>
       <w:proofErr w:type="spellStart"/>
       <w:r>
         <w:rPr>
+          <w:rStyle w:val="Extranjerismo"/>
+          <w:b/>
+          <w:bCs/>
           <w:lang w:eastAsia="es-CO"/>
         </w:rPr>
-        <w:t>Benitex</w:t>
+        <w:t>Fanpage</w:t>
       </w:r>
       <w:proofErr w:type="spellEnd"/>
       <w:r>
         <w:rPr>
+          <w:b/>
+          <w:bCs/>
           <w:lang w:eastAsia="es-CO"/>
         </w:rPr>
+        <w:t>:</w:t>
+      </w:r>
+      <w:r>
+        <w:rPr>
+          <w:lang w:eastAsia="es-CO"/>
+        </w:rPr>
+        <w:t xml:space="preserve"> </w:t>
+      </w:r>
+      <w:r>
+        <w:rPr>
+          <w:lang w:eastAsia="es-CO"/>
+        </w:rPr>
+        <w:t>también</w:t>
+      </w:r>
+      <w:r>
+        <w:rPr>
+          <w:lang w:eastAsia="es-CO"/>
+        </w:rPr>
+        <w:t xml:space="preserve"> llamada página de fans es la plataforma que ofrece Facebook a las empresas, marcas u organizaciones para visibilizar y conectar con los usuarios (</w:t>
+      </w:r>
+      <w:r>
+        <w:rPr>
+          <w:lang w:eastAsia="es-CO"/>
+        </w:rPr>
+        <w:t>Benítez</w:t>
+      </w:r>
+      <w:r>
+        <w:rPr>
+          <w:lang w:eastAsia="es-CO"/>
+        </w:rPr>
         <w:t>, 2019).</w:t>
       </w:r>
     </w:p>
@@ -8330,174 +8933,30 @@
       </w:pPr>
       <w:r>
         <w:rPr>
+          <w:rStyle w:val="Extranjerismo"/>
           <w:b/>
           <w:bCs/>
           <w:lang w:eastAsia="es-CO"/>
         </w:rPr>
-        <w:t>Alcance viral:</w:t>
+        <w:t>Hashtag:</w:t>
       </w:r>
       <w:r>
         <w:rPr>
           <w:lang w:eastAsia="es-CO"/>
         </w:rPr>
-        <w:t xml:space="preserve"> unidad de medida que calcula el número de personas que han visto una publicación a través de otros contactos.</w:t>
-      </w:r>
-    </w:p>
-    <w:p>
-      <w:pPr>
+        <w:t xml:space="preserve"> etiqueta formada por una palabra o un conjunto de palabras precedidas por el símbolo numeral (#) que tra</w:t>
+      </w:r>
+      <w:r>
         <w:rPr>
           <w:lang w:eastAsia="es-CO"/>
         </w:rPr>
-      </w:pPr>
-      <w:r>
-        <w:rPr>
-          <w:b/>
-          <w:bCs/>
+        <w:t>n</w:t>
+      </w:r>
+      <w:r>
+        <w:rPr>
           <w:lang w:eastAsia="es-CO"/>
         </w:rPr>
-        <w:t>Analítica web:</w:t>
-      </w:r>
-      <w:r>
-        <w:rPr>
-          <w:lang w:eastAsia="es-CO"/>
-        </w:rPr>
-        <w:t xml:space="preserve"> forma de medir y analizar los datos de tráfico de un sitio web, </w:t>
-      </w:r>
-      <w:r>
-        <w:rPr>
-          <w:lang w:eastAsia="es-CO"/>
-        </w:rPr>
-        <w:t>a través</w:t>
-      </w:r>
-      <w:r>
-        <w:rPr>
-          <w:lang w:eastAsia="es-CO"/>
-        </w:rPr>
-        <w:t xml:space="preserve"> del cual se permiten tomar las mejores decisiones y optimizar los objetivos de la empresa.</w:t>
-      </w:r>
-    </w:p>
-    <w:p>
-      <w:pPr>
-        <w:rPr>
-          <w:lang w:eastAsia="es-CO"/>
-        </w:rPr>
-      </w:pPr>
-      <w:r>
-        <w:rPr>
-          <w:rStyle w:val="Extranjerismo"/>
-          <w:b/>
-          <w:bCs/>
-          <w:lang w:eastAsia="es-CO"/>
-        </w:rPr>
-        <w:t>Cookies</w:t>
-      </w:r>
-      <w:r>
-        <w:rPr>
-          <w:b/>
-          <w:bCs/>
-          <w:lang w:eastAsia="es-CO"/>
-        </w:rPr>
-        <w:t>:</w:t>
-      </w:r>
-      <w:r>
-        <w:rPr>
-          <w:lang w:eastAsia="es-CO"/>
-        </w:rPr>
-        <w:t xml:space="preserve"> pequeños fragmentos de información que quedan registrados en el navegador cuando se visita un sitio web y que permiten </w:t>
-      </w:r>
-      <w:proofErr w:type="gramStart"/>
-      <w:r>
-        <w:rPr>
-          <w:lang w:eastAsia="es-CO"/>
-        </w:rPr>
-        <w:t>a</w:t>
-      </w:r>
-      <w:proofErr w:type="gramEnd"/>
-      <w:r>
-        <w:rPr>
-          <w:lang w:eastAsia="es-CO"/>
-        </w:rPr>
-        <w:t xml:space="preserve"> este sitio seguir el rastro de la actividad de los usuarios.</w:t>
-      </w:r>
-    </w:p>
-    <w:p>
-      <w:pPr>
-        <w:rPr>
-          <w:lang w:eastAsia="es-CO"/>
-        </w:rPr>
-      </w:pPr>
-      <w:proofErr w:type="spellStart"/>
-      <w:r>
-        <w:rPr>
-          <w:rStyle w:val="Extranjerismo"/>
-          <w:b/>
-          <w:bCs/>
-          <w:lang w:eastAsia="es-CO"/>
-        </w:rPr>
-        <w:t>Fanpage</w:t>
-      </w:r>
-      <w:proofErr w:type="spellEnd"/>
-      <w:r>
-        <w:rPr>
-          <w:b/>
-          <w:bCs/>
-          <w:lang w:eastAsia="es-CO"/>
-        </w:rPr>
-        <w:t>:</w:t>
-      </w:r>
-      <w:r>
-        <w:rPr>
-          <w:lang w:eastAsia="es-CO"/>
-        </w:rPr>
-        <w:t xml:space="preserve"> </w:t>
-      </w:r>
-      <w:r>
-        <w:rPr>
-          <w:lang w:eastAsia="es-CO"/>
-        </w:rPr>
-        <w:t>también</w:t>
-      </w:r>
-      <w:r>
-        <w:rPr>
-          <w:lang w:eastAsia="es-CO"/>
-        </w:rPr>
-        <w:t xml:space="preserve"> llamada página de fans es la plataforma que ofrece Facebook a las empresas, marcas u organizaciones para visibilizar y conectar con los usuarios (</w:t>
-      </w:r>
-      <w:proofErr w:type="spellStart"/>
-      <w:r>
-        <w:rPr>
-          <w:lang w:eastAsia="es-CO"/>
-        </w:rPr>
-        <w:t>Benitez</w:t>
-      </w:r>
-      <w:proofErr w:type="spellEnd"/>
-      <w:r>
-        <w:rPr>
-          <w:lang w:eastAsia="es-CO"/>
-        </w:rPr>
-        <w:t>, 2019).</w:t>
-      </w:r>
-    </w:p>
-    <w:p>
-      <w:pPr>
-        <w:rPr>
-          <w:lang w:eastAsia="es-CO"/>
-        </w:rPr>
-      </w:pPr>
-      <w:r>
-        <w:rPr>
-          <w:rStyle w:val="Extranjerismo"/>
-          <w:b/>
-          <w:bCs/>
-          <w:lang w:eastAsia="es-CO"/>
-        </w:rPr>
-        <w:t>Hashtag:</w:t>
-      </w:r>
-      <w:r>
-        <w:rPr>
-          <w:lang w:eastAsia="es-CO"/>
-        </w:rPr>
-        <w:t xml:space="preserve"> etiqueta formada por una palabra o un conjunto de palabras precedidas por el símbolo numeral (#) que trasmite una idea, un nombre o un concepto que normalmente va asociado con un mensaje o </w:t>
+        <w:t xml:space="preserve">smite una idea, un nombre o un concepto que normalmente va asociado con un mensaje o </w:t>
       </w:r>
       <w:r>
         <w:rPr>
@@ -8552,14 +9011,32 @@
         <w:rPr>
           <w:lang w:eastAsia="es-CO"/>
         </w:rPr>
-        <w:t xml:space="preserve"> enfocadas en ofrecer contenidos útiles y de ayuda a los usuarios principalmente a través del blog y del social media </w:t>
+        <w:t xml:space="preserve"> enfocadas en ofrecer contenidos útiles y de ayuda a los usuarios</w:t>
+      </w:r>
+      <w:r>
+        <w:rPr>
+          <w:lang w:eastAsia="es-CO"/>
+        </w:rPr>
+        <w:t xml:space="preserve">, </w:t>
+      </w:r>
+      <w:r>
+        <w:rPr>
+          <w:lang w:eastAsia="es-CO"/>
+        </w:rPr>
+        <w:t xml:space="preserve">principalmente a través del blog y </w:t>
+      </w:r>
+      <w:r>
+        <w:rPr>
+          <w:rStyle w:val="Extranjerismo"/>
+        </w:rPr>
+        <w:t>del social media market</w:t>
       </w:r>
       <w:r>
         <w:rPr>
           <w:rStyle w:val="Extranjerismo"/>
           <w:lang w:eastAsia="es-CO"/>
         </w:rPr>
-        <w:t>marketing</w:t>
+        <w:t>ing</w:t>
       </w:r>
       <w:r>
         <w:rPr>
@@ -8603,16 +9080,26 @@
         <w:rPr>
           <w:lang w:eastAsia="es-CO"/>
         </w:rPr>
-        <w:t>nueva técnica de publicidad que consiste en mostrar al usuario productos afines, una especie de filtro personalizados de productos y servicios en los que se está más receptivo recibir información. El producto te sigue por la red (</w:t>
-      </w:r>
-      <w:proofErr w:type="spellStart"/>
+        <w:t xml:space="preserve">nueva técnica de publicidad que consiste en mostrar al usuario productos afines, una especie de filtro personalizado de productos y servicios en los que se está más receptivo </w:t>
+      </w:r>
       <w:r>
         <w:rPr>
           <w:lang w:eastAsia="es-CO"/>
         </w:rPr>
-        <w:t>Benitez</w:t>
-      </w:r>
-      <w:proofErr w:type="spellEnd"/>
+        <w:t xml:space="preserve">a </w:t>
+      </w:r>
+      <w:r>
+        <w:rPr>
+          <w:lang w:eastAsia="es-CO"/>
+        </w:rPr>
+        <w:t>recibir información. El producto te sigue por la red (</w:t>
+      </w:r>
+      <w:r>
+        <w:rPr>
+          <w:lang w:eastAsia="es-CO"/>
+        </w:rPr>
+        <w:t>Benítez</w:t>
+      </w:r>
       <w:r>
         <w:rPr>
           <w:lang w:eastAsia="es-CO"/>
@@ -8757,12 +9244,12 @@
         </w:numPr>
         <w:ind w:left="360"/>
       </w:pPr>
-      <w:bookmarkStart w:id="32" w:name="_Toc178081083"/>
+      <w:bookmarkStart w:id="35" w:name="_Toc182994320"/>
       <w:r>
         <w:lastRenderedPageBreak/>
         <w:t>Referencias bibliográficas</w:t>
       </w:r>
-      <w:bookmarkEnd w:id="32"/>
+      <w:bookmarkEnd w:id="35"/>
     </w:p>
     <w:p>
       <w:pPr>
@@ -9076,12 +9563,12 @@
         </w:numPr>
         <w:ind w:left="360"/>
       </w:pPr>
-      <w:bookmarkStart w:id="33" w:name="_Toc178081084"/>
+      <w:bookmarkStart w:id="36" w:name="_Toc182994321"/>
       <w:r>
         <w:lastRenderedPageBreak/>
         <w:t>Créditos</w:t>
       </w:r>
-      <w:bookmarkEnd w:id="33"/>
+      <w:bookmarkEnd w:id="36"/>
       <w:r>
         <w:t xml:space="preserve"> </w:t>
       </w:r>
@@ -9140,7 +9627,10 @@
               <w:pStyle w:val="TextoTablas"/>
             </w:pPr>
             <w:r>
-              <w:t>Regional y Centro de Formación</w:t>
+              <w:t>Centro de Formación</w:t>
+            </w:r>
+            <w:r>
+              <w:t xml:space="preserve"> y Regional</w:t>
             </w:r>
           </w:p>
         </w:tc>
@@ -9221,7 +9711,13 @@
               <w:pStyle w:val="TextoTablas"/>
             </w:pPr>
             <w:r>
-              <w:t>Responsable de línea de producción</w:t>
+              <w:t>Responsable de</w:t>
+            </w:r>
+            <w:r>
+              <w:t xml:space="preserve"> la</w:t>
+            </w:r>
+            <w:r>
+              <w:t xml:space="preserve"> línea de producción</w:t>
             </w:r>
           </w:p>
         </w:tc>
@@ -9366,7 +9862,19 @@
               <w:rPr>
                 <w:rStyle w:val="Extranjerismo"/>
               </w:rPr>
-              <w:t>full-stack</w:t>
+              <w:t>full</w:t>
+            </w:r>
+            <w:r>
+              <w:rPr>
+                <w:rStyle w:val="Extranjerismo"/>
+              </w:rPr>
+              <w:t xml:space="preserve"> </w:t>
+            </w:r>
+            <w:r>
+              <w:rPr>
+                <w:rStyle w:val="Extranjerismo"/>
+              </w:rPr>
+              <w:t>stack</w:t>
             </w:r>
             <w:r>
               <w:t xml:space="preserve"> Junior</w:t>
@@ -9901,7 +10409,7 @@
         <v:path o:extrusionok="f" gradientshapeok="t" o:connecttype="rect"/>
         <o:lock v:ext="edit" aspectratio="t"/>
       </v:shapetype>
-      <v:shape id="_x0000_i2013" type="#_x0000_t75" style="width:10.6pt;height:10.6pt" o:bullet="t">
+      <v:shape id="_x0000_i1086" type="#_x0000_t75" style="width:12pt;height:12pt" o:bullet="t">
         <v:imagedata r:id="rId1" o:title="msoF717"/>
       </v:shape>
     </w:pict>
@@ -12484,6 +12992,7 @@
   <w:style w:type="character" w:default="1" w:styleId="Fuentedeprrafopredeter">
     <w:name w:val="Default Paragraph Font"/>
     <w:uiPriority w:val="1"/>
+    <w:semiHidden/>
     <w:unhideWhenUsed/>
   </w:style>
   <w:style w:type="table" w:default="1" w:styleId="Tablanormal">
@@ -13600,6 +14109,17 @@
 </file>
 
 <file path=customXml/item1.xml><?xml version="1.0" encoding="utf-8"?>
+<p:properties xmlns:p="http://schemas.microsoft.com/office/2006/metadata/properties" xmlns:xsi="http://www.w3.org/2001/XMLSchema-instance" xmlns:pc="http://schemas.microsoft.com/office/infopath/2007/PartnerControls">
+  <documentManagement>
+    <TaxCatchAll xmlns="cb45339b-ced9-4d0d-8f64-77573914d53b" xsi:nil="true"/>
+    <lcf76f155ced4ddcb4097134ff3c332f xmlns="43a3ca16-9c26-4813-b83f-4aec9927b43f">
+      <Terms xmlns="http://schemas.microsoft.com/office/infopath/2007/PartnerControls"/>
+    </lcf76f155ced4ddcb4097134ff3c332f>
+  </documentManagement>
+</p:properties>
+</file>
+
+<file path=customXml/item2.xml><?xml version="1.0" encoding="utf-8"?>
 <ct:contentTypeSchema xmlns:ct="http://schemas.microsoft.com/office/2006/metadata/contentType" xmlns:ma="http://schemas.microsoft.com/office/2006/metadata/properties/metaAttributes" ct:_="" ma:_="" ma:contentTypeName="Documento" ma:contentTypeID="0x01010049282E1EDBE9234EA9E6D38F720E265F" ma:contentTypeVersion="15" ma:contentTypeDescription="Crear nuevo documento." ma:contentTypeScope="" ma:versionID="b31c7aa9eaf043a08b87120b3c4916e3">
   <xsd:schema xmlns:xsd="http://www.w3.org/2001/XMLSchema" xmlns:xs="http://www.w3.org/2001/XMLSchema" xmlns:p="http://schemas.microsoft.com/office/2006/metadata/properties" xmlns:ns2="cb45339b-ced9-4d0d-8f64-77573914d53b" xmlns:ns3="43a3ca16-9c26-4813-b83f-4aec9927b43f" targetNamespace="http://schemas.microsoft.com/office/2006/metadata/properties" ma:root="true" ma:fieldsID="3533d065b04d75c457075bc55f1f5315" ns2:_="" ns3:_="">
     <xsd:import namespace="cb45339b-ced9-4d0d-8f64-77573914d53b"/>
@@ -13834,22 +14354,7 @@
 </ct:contentTypeSchema>
 </file>
 
-<file path=customXml/item2.xml><?xml version="1.0" encoding="utf-8"?>
-<p:properties xmlns:p="http://schemas.microsoft.com/office/2006/metadata/properties" xmlns:xsi="http://www.w3.org/2001/XMLSchema-instance" xmlns:pc="http://schemas.microsoft.com/office/infopath/2007/PartnerControls">
-  <documentManagement>
-    <TaxCatchAll xmlns="cb45339b-ced9-4d0d-8f64-77573914d53b" xsi:nil="true"/>
-    <lcf76f155ced4ddcb4097134ff3c332f xmlns="43a3ca16-9c26-4813-b83f-4aec9927b43f">
-      <Terms xmlns="http://schemas.microsoft.com/office/infopath/2007/PartnerControls"/>
-    </lcf76f155ced4ddcb4097134ff3c332f>
-  </documentManagement>
-</p:properties>
-</file>
-
 <file path=customXml/item3.xml><?xml version="1.0" encoding="utf-8"?>
-<b:Sources xmlns:b="http://schemas.openxmlformats.org/officeDocument/2006/bibliography" xmlns="http://schemas.openxmlformats.org/officeDocument/2006/bibliography" SelectedStyle="\APASixthEditionOfficeOnline.xsl" StyleName="APA" Version="6"/>
-</file>
-
-<file path=customXml/item4.xml><?xml version="1.0" encoding="utf-8"?>
 <?mso-contentType ?>
 <FormTemplates xmlns="http://schemas.microsoft.com/sharepoint/v3/contenttype/forms">
   <Display>DocumentLibraryForm</Display>
@@ -13858,7 +14363,22 @@
 </FormTemplates>
 </file>
 
+<file path=customXml/item4.xml><?xml version="1.0" encoding="utf-8"?>
+<b:Sources xmlns:b="http://schemas.openxmlformats.org/officeDocument/2006/bibliography" xmlns="http://schemas.openxmlformats.org/officeDocument/2006/bibliography" SelectedStyle="\APASixthEditionOfficeOnline.xsl" StyleName="APA" Version="6"/>
+</file>
+
 <file path=customXml/itemProps1.xml><?xml version="1.0" encoding="utf-8"?>
+<ds:datastoreItem xmlns:ds="http://schemas.openxmlformats.org/officeDocument/2006/customXml" ds:itemID="{26259216-AD86-464A-AEAD-95B1F9E17392}">
+  <ds:schemaRefs>
+    <ds:schemaRef ds:uri="http://schemas.microsoft.com/office/2006/metadata/properties"/>
+    <ds:schemaRef ds:uri="http://schemas.microsoft.com/office/infopath/2007/PartnerControls"/>
+    <ds:schemaRef ds:uri="cb45339b-ced9-4d0d-8f64-77573914d53b"/>
+    <ds:schemaRef ds:uri="43a3ca16-9c26-4813-b83f-4aec9927b43f"/>
+  </ds:schemaRefs>
+</ds:datastoreItem>
+</file>
+
+<file path=customXml/itemProps2.xml><?xml version="1.0" encoding="utf-8"?>
 <ds:datastoreItem xmlns:ds="http://schemas.openxmlformats.org/officeDocument/2006/customXml" ds:itemID="{0BC4A0A4-89EA-4C0C-9011-C1B351E892BC}">
   <ds:schemaRefs>
     <ds:schemaRef ds:uri="http://schemas.microsoft.com/office/2006/metadata/contentType"/>
@@ -13877,29 +14397,18 @@
 </ds:datastoreItem>
 </file>
 
-<file path=customXml/itemProps2.xml><?xml version="1.0" encoding="utf-8"?>
-<ds:datastoreItem xmlns:ds="http://schemas.openxmlformats.org/officeDocument/2006/customXml" ds:itemID="{26259216-AD86-464A-AEAD-95B1F9E17392}">
+<file path=customXml/itemProps3.xml><?xml version="1.0" encoding="utf-8"?>
+<ds:datastoreItem xmlns:ds="http://schemas.openxmlformats.org/officeDocument/2006/customXml" ds:itemID="{D00A4A46-BDBD-48AC-87B9-2BA42D9CC06F}">
   <ds:schemaRefs>
-    <ds:schemaRef ds:uri="http://schemas.microsoft.com/office/2006/metadata/properties"/>
-    <ds:schemaRef ds:uri="http://schemas.microsoft.com/office/infopath/2007/PartnerControls"/>
-    <ds:schemaRef ds:uri="cb45339b-ced9-4d0d-8f64-77573914d53b"/>
-    <ds:schemaRef ds:uri="43a3ca16-9c26-4813-b83f-4aec9927b43f"/>
+    <ds:schemaRef ds:uri="http://schemas.microsoft.com/sharepoint/v3/contenttype/forms"/>
   </ds:schemaRefs>
 </ds:datastoreItem>
 </file>
 
-<file path=customXml/itemProps3.xml><?xml version="1.0" encoding="utf-8"?>
+<file path=customXml/itemProps4.xml><?xml version="1.0" encoding="utf-8"?>
 <ds:datastoreItem xmlns:ds="http://schemas.openxmlformats.org/officeDocument/2006/customXml" ds:itemID="{4A2DDA74-25EF-4CF2-AAF8-42D509BCBB22}">
   <ds:schemaRefs>
     <ds:schemaRef ds:uri="http://schemas.openxmlformats.org/officeDocument/2006/bibliography"/>
   </ds:schemaRefs>
 </ds:datastoreItem>
-</file>
-
-<file path=customXml/itemProps4.xml><?xml version="1.0" encoding="utf-8"?>
-<ds:datastoreItem xmlns:ds="http://schemas.openxmlformats.org/officeDocument/2006/customXml" ds:itemID="{D00A4A46-BDBD-48AC-87B9-2BA42D9CC06F}">
-  <ds:schemaRefs>
-    <ds:schemaRef ds:uri="http://schemas.microsoft.com/sharepoint/v3/contenttype/forms"/>
-  </ds:schemaRefs>
-</ds:datastoreItem>
 </file>
</xml_diff>

<commit_message>
3er Envío Repo con ajuste palabra web
</commit_message>
<xml_diff>
--- a/fuentes/CF15_124100_DU.docx
+++ b/fuentes/CF15_124100_DU.docx
@@ -490,7 +490,7 @@
           <w:kern w:val="0"/>
           <w14:ligatures w14:val="none"/>
         </w:rPr>
-        <w:t>SEPTIEMBRE</w:t>
+        <w:t>septiembre</w:t>
       </w:r>
       <w:r>
         <w:rPr>
@@ -3427,18 +3427,24 @@
               <w:t xml:space="preserve">En este componente se abordará el tema de la analítica </w:t>
             </w:r>
             <w:r>
-              <w:rPr>
-                <w:rStyle w:val="Extranjerismo"/>
-              </w:rPr>
               <w:t>web</w:t>
             </w:r>
             <w:r>
-              <w:t xml:space="preserve">, sus tendencias y los tipos de métricas más útiles en los medios digitales, es importante realizar una serie de mediciones que permitan conocer el movimiento de algunos de los indicadores de efectividad de las campañas publicitarias.  La analítica web es la medición, análisis y presentación de datos de monitorización a las actividades que una empresa realiza en medios online. el objetivo de la analítica </w:t>
-            </w:r>
-            <w:r>
-              <w:rPr>
-                <w:rStyle w:val="Extranjerismo"/>
-              </w:rPr>
+              <w:t>, sus tendencias y los tipos de métricas más útiles</w:t>
+            </w:r>
+            <w:r>
+              <w:t>,</w:t>
+            </w:r>
+            <w:r>
+              <w:t xml:space="preserve"> en los medios digitales es importante realizar una serie de mediciones que permitan conocer el movimiento de algunos de los indicadores de efectividad de las campañas publicitarias.  La analítica web es la medición, análisis y presentación de datos de monitorización a las actividades que una empresa realiza en medios online. </w:t>
+            </w:r>
+            <w:r>
+              <w:t>E</w:t>
+            </w:r>
+            <w:r>
+              <w:t xml:space="preserve">l objetivo de la analítica </w:t>
+            </w:r>
+            <w:r>
               <w:t>web</w:t>
             </w:r>
             <w:r>
@@ -3486,7 +3492,10 @@
       <w:bookmarkStart w:id="1" w:name="_Toc182994289"/>
       <w:r>
         <w:lastRenderedPageBreak/>
-        <w:t>Analítica web</w:t>
+        <w:t xml:space="preserve">Analítica </w:t>
+      </w:r>
+      <w:r>
+        <w:t>web</w:t>
       </w:r>
       <w:bookmarkEnd w:id="1"/>
     </w:p>
@@ -3509,7 +3518,13 @@
       </w:pPr>
       <w:bookmarkStart w:id="2" w:name="_Toc182994290"/>
       <w:r>
-        <w:t>¿Qué es la analítica web?</w:t>
+        <w:t xml:space="preserve">¿Qué es la analítica </w:t>
+      </w:r>
+      <w:r>
+        <w:t>web</w:t>
+      </w:r>
+      <w:r>
+        <w:t>?</w:t>
       </w:r>
       <w:bookmarkEnd w:id="2"/>
     </w:p>
@@ -3590,11 +3605,24 @@
       </w:pPr>
       <w:r>
         <w:lastRenderedPageBreak/>
-        <w:t>¿Qué Es La Analítica Web?</w:t>
-      </w:r>
-    </w:p>
-    <w:p>
-      <w:pPr>
+        <w:t>¿</w:t>
+      </w:r>
+      <w:r>
+        <w:t>Q</w:t>
+      </w:r>
+      <w:r>
+        <w:t xml:space="preserve">ué es la analítica </w:t>
+      </w:r>
+      <w:r>
+        <w:t>web</w:t>
+      </w:r>
+      <w:r>
+        <w:t>?</w:t>
+      </w:r>
+    </w:p>
+    <w:p>
+      <w:pPr>
+        <w:ind w:firstLine="142"/>
         <w:jc w:val="center"/>
       </w:pPr>
       <w:r>
@@ -3602,10 +3630,10 @@
           <w:noProof/>
         </w:rPr>
         <w:drawing>
-          <wp:inline distT="0" distB="0" distL="0" distR="0" wp14:anchorId="19A04ECC" wp14:editId="6BF86E42">
-            <wp:extent cx="6182094" cy="3482232"/>
-            <wp:effectExtent l="0" t="0" r="0" b="4445"/>
-            <wp:docPr id="4" name="Imagen 4">
+          <wp:inline distT="0" distB="0" distL="0" distR="0" wp14:anchorId="291C6508" wp14:editId="2CEF2825">
+            <wp:extent cx="6332220" cy="3566795"/>
+            <wp:effectExtent l="0" t="0" r="0" b="0"/>
+            <wp:docPr id="1" name="Imagen 1">
               <a:extLst xmlns:a="http://schemas.openxmlformats.org/drawingml/2006/main">
                 <a:ext uri="{C183D7F6-B498-43B3-948B-1728B52AA6E4}">
                   <adec:decorative xmlns:adec="http://schemas.microsoft.com/office/drawing/2017/decorative" val="1"/>
@@ -3619,7 +3647,7 @@
               <a:graphicData uri="http://schemas.openxmlformats.org/drawingml/2006/picture">
                 <pic:pic xmlns:pic="http://schemas.openxmlformats.org/drawingml/2006/picture">
                   <pic:nvPicPr>
-                    <pic:cNvPr id="4" name="Imagen 4">
+                    <pic:cNvPr id="1" name="Imagen 1">
                       <a:extLst>
                         <a:ext uri="{C183D7F6-B498-43B3-948B-1728B52AA6E4}">
                           <adec:decorative xmlns:adec="http://schemas.microsoft.com/office/drawing/2017/decorative" val="1"/>
@@ -3646,7 +3674,7 @@
                   <pic:spPr bwMode="auto">
                     <a:xfrm>
                       <a:off x="0" y="0"/>
-                      <a:ext cx="6186519" cy="3484724"/>
+                      <a:ext cx="6332220" cy="3566795"/>
                     </a:xfrm>
                     <a:prstGeom prst="rect">
                       <a:avLst/>
@@ -3699,7 +3727,16 @@
               <w:t xml:space="preserve">Síntesis del video: </w:t>
             </w:r>
             <w:r>
-              <w:t>¿Qué Es La Analítica Web?</w:t>
+              <w:t xml:space="preserve">¿Qué </w:t>
+            </w:r>
+            <w:r>
+              <w:t xml:space="preserve">es la analítica </w:t>
+            </w:r>
+            <w:r>
+              <w:t>web</w:t>
+            </w:r>
+            <w:r>
+              <w:t>?</w:t>
             </w:r>
           </w:p>
         </w:tc>
@@ -3714,36 +3751,21 @@
               <w:t xml:space="preserve">La analítica </w:t>
             </w:r>
             <w:r>
+              <w:t>web</w:t>
+            </w:r>
+            <w:r>
+              <w:t xml:space="preserve"> es la medición, análisis y presentación de datos de monitorización a las actividades que una empresa realiza en medios online, con el fin de realizar acciones de mejoramiento de las estrategias y con ello, generar mayor efectividad de los planes de </w:t>
+            </w:r>
+            <w:r>
               <w:rPr>
                 <w:rStyle w:val="Extranjerismo"/>
               </w:rPr>
-              <w:t>web</w:t>
-            </w:r>
-            <w:r>
-              <w:t xml:space="preserve"> es la medición, análisis y presentación de datos de monitorización </w:t>
-            </w:r>
-            <w:r>
-              <w:t>a las</w:t>
-            </w:r>
-            <w:r>
-              <w:t xml:space="preserve"> actividades que una empresa realiza en medios online, con el fin de realizar acciones de mejoramiento de las estrategias y con ello, generar mayor efectividad de los planes de </w:t>
-            </w:r>
-            <w:r>
-              <w:rPr>
-                <w:rStyle w:val="Extranjerismo"/>
-              </w:rPr>
               <w:t>marketing</w:t>
             </w:r>
             <w:r>
-              <w:t xml:space="preserve"> y</w:t>
-            </w:r>
-            <w:r>
-              <w:t xml:space="preserve"> comunicación digital llevados a cabo por la empresa para dar cumplimiento a los objetivos.  La analítica </w:t>
-            </w:r>
-            <w:r>
-              <w:rPr>
-                <w:rStyle w:val="Extranjerismo"/>
-              </w:rPr>
+              <w:t xml:space="preserve"> y comunicación digital llevados a cabo por la empresa para dar cumplimiento a los objetivos.  La analítica </w:t>
+            </w:r>
+            <w:r>
               <w:t>web</w:t>
             </w:r>
             <w:r>
@@ -3773,7 +3795,10 @@
       </w:pPr>
       <w:bookmarkStart w:id="3" w:name="_Toc182994291"/>
       <w:r>
-        <w:t>Tendencias de la analítica web</w:t>
+        <w:t xml:space="preserve">Tendencias de la analítica </w:t>
+      </w:r>
+      <w:r>
+        <w:t>web</w:t>
       </w:r>
       <w:bookmarkEnd w:id="3"/>
     </w:p>
@@ -3959,7 +3984,10 @@
       </w:pPr>
       <w:bookmarkStart w:id="4" w:name="_Toc182994292"/>
       <w:r>
-        <w:t>Métricas en la analítica web</w:t>
+        <w:t xml:space="preserve">Métricas en la analítica </w:t>
+      </w:r>
+      <w:r>
+        <w:t>web</w:t>
       </w:r>
       <w:bookmarkEnd w:id="4"/>
     </w:p>
@@ -7486,7 +7514,13 @@
         </w:numPr>
       </w:pPr>
       <w:r>
-        <w:t>La forma cómo los usuarios llegan a la web de la empresa.</w:t>
+        <w:t xml:space="preserve">La forma cómo los usuarios llegan a la </w:t>
+      </w:r>
+      <w:r>
+        <w:t>web</w:t>
+      </w:r>
+      <w:r>
+        <w:t xml:space="preserve"> de la empresa.</w:t>
       </w:r>
     </w:p>
     <w:p>
@@ -7522,7 +7556,13 @@
         </w:numPr>
       </w:pPr>
       <w:r>
-        <w:t>Cómo es la interacción de los usuarios con la web.</w:t>
+        <w:t xml:space="preserve">Cómo es la interacción de los usuarios con la </w:t>
+      </w:r>
+      <w:r>
+        <w:t>web</w:t>
+      </w:r>
+      <w:r>
+        <w:t>.</w:t>
       </w:r>
     </w:p>
     <w:p>
@@ -7568,7 +7608,6 @@
       </w:r>
       <w:r>
         <w:rPr>
-          <w:rStyle w:val="Extranjerismo"/>
           <w:b/>
           <w:bCs/>
         </w:rPr>
@@ -7583,7 +7622,6 @@
       </w:r>
       <w:r>
         <w:rPr>
-          <w:rStyle w:val="Extranjerismo"/>
           <w:b/>
           <w:bCs/>
         </w:rPr>
@@ -7659,8 +7697,6 @@
         <w:rPr>
           <w:b/>
           <w:bCs/>
-          <w:i/>
-          <w:iCs/>
         </w:rPr>
         <w:t>Analytics</w:t>
       </w:r>
@@ -8910,7 +8946,19 @@
         <w:rPr>
           <w:lang w:eastAsia="es-CO"/>
         </w:rPr>
-        <w:t xml:space="preserve"> llamada página de fans es la plataforma que ofrece Facebook a las empresas, marcas u organizaciones para visibilizar y conectar con los usuarios (</w:t>
+        <w:t xml:space="preserve"> llamada página de fans</w:t>
+      </w:r>
+      <w:r>
+        <w:rPr>
+          <w:lang w:eastAsia="es-CO"/>
+        </w:rPr>
+        <w:t>,</w:t>
+      </w:r>
+      <w:r>
+        <w:rPr>
+          <w:lang w:eastAsia="es-CO"/>
+        </w:rPr>
+        <w:t xml:space="preserve"> es la plataforma que ofrece Facebook a las empresas, marcas u organizaciones para visibilizar y conectar con los usuarios (</w:t>
       </w:r>
       <w:r>
         <w:rPr>
@@ -10409,7 +10457,7 @@
         <v:path o:extrusionok="f" gradientshapeok="t" o:connecttype="rect"/>
         <o:lock v:ext="edit" aspectratio="t"/>
       </v:shapetype>
-      <v:shape id="_x0000_i1086" type="#_x0000_t75" style="width:12pt;height:12pt" o:bullet="t">
+      <v:shape id="_x0000_i1050" type="#_x0000_t75" style="width:10.75pt;height:10.75pt" o:bullet="t">
         <v:imagedata r:id="rId1" o:title="msoF717"/>
       </v:shape>
     </w:pict>
@@ -12992,7 +13040,6 @@
   <w:style w:type="character" w:default="1" w:styleId="Fuentedeprrafopredeter">
     <w:name w:val="Default Paragraph Font"/>
     <w:uiPriority w:val="1"/>
-    <w:semiHidden/>
     <w:unhideWhenUsed/>
   </w:style>
   <w:style w:type="table" w:default="1" w:styleId="Tablanormal">

</xml_diff>